<commit_message>
William updated schedule and course outline
</commit_message>
<xml_diff>
--- a/detailed_course_schedule/docx/Econ314_Data_Analysis_using_R_Course_description_2016_08_16.docx
+++ b/detailed_course_schedule/docx/Econ314_Data_Analysis_using_R_Course_description_2016_08_16.docx
@@ -1,6 +1,6 @@
 
 <file path=word/document.xml><?xml version="1.0" encoding="utf-8"?>
-<w:document xmlns:wpc="http://schemas.microsoft.com/office/word/2010/wordprocessingCanvas" xmlns:mc="http://schemas.openxmlformats.org/markup-compatibility/2006" xmlns:o="urn:schemas-microsoft-com:office:office" xmlns:r="http://schemas.openxmlformats.org/officeDocument/2006/relationships" xmlns:m="http://schemas.openxmlformats.org/officeDocument/2006/math" xmlns:v="urn:schemas-microsoft-com:vml" xmlns:wp14="http://schemas.microsoft.com/office/word/2010/wordprocessingDrawing" xmlns:wp="http://schemas.openxmlformats.org/drawingml/2006/wordprocessingDrawing" xmlns:w10="urn:schemas-microsoft-com:office:word" xmlns:w="http://schemas.openxmlformats.org/wordprocessingml/2006/main" xmlns:w14="http://schemas.microsoft.com/office/word/2010/wordml" xmlns:w15="http://schemas.microsoft.com/office/word/2012/wordml" xmlns:wpg="http://schemas.microsoft.com/office/word/2010/wordprocessingGroup" xmlns:wpi="http://schemas.microsoft.com/office/word/2010/wordprocessingInk" xmlns:wne="http://schemas.microsoft.com/office/word/2006/wordml" xmlns:wps="http://schemas.microsoft.com/office/word/2010/wordprocessingShape" mc:Ignorable="w14 w15 wp14">
+<w:document xmlns:wpc="http://schemas.microsoft.com/office/word/2010/wordprocessingCanvas" xmlns:cx="http://schemas.microsoft.com/office/drawing/2014/chartex" xmlns:cx1="http://schemas.microsoft.com/office/drawing/2015/9/8/chartex" xmlns:cx2="http://schemas.microsoft.com/office/drawing/2015/10/21/chartex" xmlns:mc="http://schemas.openxmlformats.org/markup-compatibility/2006" xmlns:o="urn:schemas-microsoft-com:office:office" xmlns:r="http://schemas.openxmlformats.org/officeDocument/2006/relationships" xmlns:m="http://schemas.openxmlformats.org/officeDocument/2006/math" xmlns:v="urn:schemas-microsoft-com:vml" xmlns:wp14="http://schemas.microsoft.com/office/word/2010/wordprocessingDrawing" xmlns:wp="http://schemas.openxmlformats.org/drawingml/2006/wordprocessingDrawing" xmlns:w10="urn:schemas-microsoft-com:office:word" xmlns:w="http://schemas.openxmlformats.org/wordprocessingml/2006/main" xmlns:w14="http://schemas.microsoft.com/office/word/2010/wordml" xmlns:w15="http://schemas.microsoft.com/office/word/2012/wordml" xmlns:w16se="http://schemas.microsoft.com/office/word/2015/wordml/symex" xmlns:wpg="http://schemas.microsoft.com/office/word/2010/wordprocessingGroup" xmlns:wpi="http://schemas.microsoft.com/office/word/2010/wordprocessingInk" xmlns:wne="http://schemas.microsoft.com/office/word/2006/wordml" xmlns:wps="http://schemas.microsoft.com/office/word/2010/wordprocessingShape" mc:Ignorable="w14 w15 w16se wp14">
   <w:body>
     <w:p>
       <w:pPr>
@@ -132,6 +132,87 @@
         <w:pStyle w:val="ListParagraph"/>
         <w:spacing w:before="100" w:beforeAutospacing="1" w:after="100" w:afterAutospacing="1" w:line="360" w:lineRule="auto"/>
         <w:ind w:left="0"/>
+        <w:jc w:val="center"/>
+        <w:rPr>
+          <w:rFonts w:ascii="Times New Roman" w:eastAsia="Times New Roman" w:hAnsi="Times New Roman" w:cs="Times New Roman"/>
+          <w:b/>
+          <w:sz w:val="24"/>
+          <w:szCs w:val="24"/>
+        </w:rPr>
+      </w:pPr>
+      <w:r>
+        <w:rPr>
+          <w:rFonts w:ascii="Times New Roman" w:eastAsia="Times New Roman" w:hAnsi="Times New Roman" w:cs="Times New Roman"/>
+          <w:b/>
+          <w:sz w:val="24"/>
+          <w:szCs w:val="24"/>
+        </w:rPr>
+        <w:t>(</w:t>
+      </w:r>
+      <w:r>
+        <w:rPr>
+          <w:rFonts w:ascii="Times New Roman" w:eastAsia="Times New Roman" w:hAnsi="Times New Roman" w:cs="Times New Roman"/>
+          <w:b/>
+          <w:color w:val="FF0000"/>
+          <w:sz w:val="24"/>
+          <w:szCs w:val="24"/>
+          <w:highlight w:val="yellow"/>
+        </w:rPr>
+        <w:t xml:space="preserve">Revised: 6:31 </w:t>
+      </w:r>
+      <w:proofErr w:type="gramStart"/>
+      <w:r>
+        <w:rPr>
+          <w:rFonts w:ascii="Times New Roman" w:eastAsia="Times New Roman" w:hAnsi="Times New Roman" w:cs="Times New Roman"/>
+          <w:b/>
+          <w:color w:val="FF0000"/>
+          <w:sz w:val="24"/>
+          <w:szCs w:val="24"/>
+          <w:highlight w:val="yellow"/>
+        </w:rPr>
+        <w:t>PM,  September</w:t>
+      </w:r>
+      <w:proofErr w:type="gramEnd"/>
+      <w:r>
+        <w:rPr>
+          <w:rFonts w:ascii="Times New Roman" w:eastAsia="Times New Roman" w:hAnsi="Times New Roman" w:cs="Times New Roman"/>
+          <w:b/>
+          <w:color w:val="FF0000"/>
+          <w:sz w:val="24"/>
+          <w:szCs w:val="24"/>
+          <w:highlight w:val="yellow"/>
+        </w:rPr>
+        <w:t xml:space="preserve"> 15, 2016</w:t>
+      </w:r>
+      <w:r>
+        <w:rPr>
+          <w:rFonts w:ascii="Times New Roman" w:eastAsia="Times New Roman" w:hAnsi="Times New Roman" w:cs="Times New Roman"/>
+          <w:b/>
+          <w:sz w:val="24"/>
+          <w:szCs w:val="24"/>
+        </w:rPr>
+        <w:t>)</w:t>
+      </w:r>
+    </w:p>
+    <w:p>
+      <w:pPr>
+        <w:pStyle w:val="ListParagraph"/>
+        <w:spacing w:before="100" w:beforeAutospacing="1" w:after="100" w:afterAutospacing="1" w:line="360" w:lineRule="auto"/>
+        <w:ind w:left="0"/>
+        <w:jc w:val="center"/>
+        <w:rPr>
+          <w:rFonts w:ascii="Times New Roman" w:eastAsia="Times New Roman" w:hAnsi="Times New Roman" w:cs="Times New Roman"/>
+          <w:b/>
+          <w:sz w:val="24"/>
+          <w:szCs w:val="24"/>
+        </w:rPr>
+      </w:pPr>
+    </w:p>
+    <w:p>
+      <w:pPr>
+        <w:pStyle w:val="ListParagraph"/>
+        <w:spacing w:before="100" w:beforeAutospacing="1" w:after="100" w:afterAutospacing="1" w:line="360" w:lineRule="auto"/>
+        <w:ind w:left="0"/>
         <w:rPr>
           <w:rFonts w:ascii="Times New Roman" w:eastAsia="Times New Roman" w:hAnsi="Times New Roman" w:cs="Times New Roman"/>
           <w:b/>
@@ -139,19 +220,15 @@
           <w:szCs w:val="32"/>
         </w:rPr>
       </w:pPr>
-    </w:p>
-    <w:p>
-      <w:pPr>
-        <w:pStyle w:val="ListParagraph"/>
-        <w:spacing w:before="100" w:beforeAutospacing="1" w:after="100" w:afterAutospacing="1" w:line="360" w:lineRule="auto"/>
-        <w:ind w:left="0"/>
+      <w:r>
         <w:rPr>
           <w:rFonts w:ascii="Times New Roman" w:eastAsia="Times New Roman" w:hAnsi="Times New Roman" w:cs="Times New Roman"/>
           <w:b/>
           <w:sz w:val="32"/>
           <w:szCs w:val="32"/>
         </w:rPr>
-      </w:pPr>
+        <w:t xml:space="preserve">Introduction to Data </w:t>
+      </w:r>
       <w:r>
         <w:rPr>
           <w:rFonts w:ascii="Times New Roman" w:eastAsia="Times New Roman" w:hAnsi="Times New Roman" w:cs="Times New Roman"/>
@@ -159,7 +236,7 @@
           <w:sz w:val="32"/>
           <w:szCs w:val="32"/>
         </w:rPr>
-        <w:t xml:space="preserve">Introduction to Data </w:t>
+        <w:t xml:space="preserve">Exploration and </w:t>
       </w:r>
       <w:r>
         <w:rPr>
@@ -168,7 +245,7 @@
           <w:sz w:val="32"/>
           <w:szCs w:val="32"/>
         </w:rPr>
-        <w:t xml:space="preserve">Exploration and </w:t>
+        <w:t xml:space="preserve">Analysis </w:t>
       </w:r>
       <w:r>
         <w:rPr>
@@ -177,7 +254,7 @@
           <w:sz w:val="32"/>
           <w:szCs w:val="32"/>
         </w:rPr>
-        <w:t xml:space="preserve">Analysis </w:t>
+        <w:t>with</w:t>
       </w:r>
       <w:r>
         <w:rPr>
@@ -186,15 +263,6 @@
           <w:sz w:val="32"/>
           <w:szCs w:val="32"/>
         </w:rPr>
-        <w:t>with</w:t>
-      </w:r>
-      <w:r>
-        <w:rPr>
-          <w:rFonts w:ascii="Times New Roman" w:eastAsia="Times New Roman" w:hAnsi="Times New Roman" w:cs="Times New Roman"/>
-          <w:b/>
-          <w:sz w:val="32"/>
-          <w:szCs w:val="32"/>
-        </w:rPr>
         <w:t xml:space="preserve"> R</w:t>
       </w:r>
     </w:p>
@@ -486,12 +554,7 @@
         <w:t>).</w:t>
       </w:r>
       <w:r>
-        <w:t xml:space="preserve">  We will provide instructions to registered students </w:t>
-      </w:r>
-      <w:bookmarkStart w:id="0" w:name="_GoBack"/>
-      <w:bookmarkEnd w:id="0"/>
-      <w:r>
-        <w:t>for clearing security and entering the building.</w:t>
+        <w:t xml:space="preserve">  We will provide instructions to registered students for clearing security and entering the building.</w:t>
       </w:r>
     </w:p>
     <w:p>
@@ -536,341 +599,17 @@
       <w:pPr>
         <w:spacing w:after="0" w:line="240" w:lineRule="auto"/>
         <w:rPr>
-          <w:b/>
-          <w:sz w:val="28"/>
-        </w:rPr>
-      </w:pPr>
-      <w:r>
-        <w:rPr>
           <w:rFonts w:ascii="Times New Roman" w:eastAsia="Times New Roman" w:hAnsi="Times New Roman" w:cs="Times New Roman"/>
           <w:b/>
           <w:bCs/>
           <w:sz w:val="28"/>
           <w:szCs w:val="28"/>
         </w:rPr>
-        <w:t>Aim of Course</w:t>
-      </w:r>
-    </w:p>
-    <w:p>
-      <w:pPr>
-        <w:spacing w:before="100" w:beforeAutospacing="1" w:after="100" w:afterAutospacing="1" w:line="276" w:lineRule="auto"/>
-        <w:rPr>
-          <w:rFonts w:ascii="Times New Roman" w:eastAsia="Times New Roman" w:hAnsi="Times New Roman" w:cs="Times New Roman"/>
-          <w:sz w:val="24"/>
-          <w:szCs w:val="24"/>
-        </w:rPr>
-      </w:pPr>
-      <w:r>
-        <w:rPr>
-          <w:rFonts w:ascii="Times New Roman" w:eastAsia="Times New Roman" w:hAnsi="Times New Roman" w:cs="Times New Roman"/>
-          <w:sz w:val="24"/>
-          <w:szCs w:val="24"/>
-        </w:rPr>
-        <w:lastRenderedPageBreak/>
-        <w:t>This course</w:t>
-      </w:r>
-      <w:r>
-        <w:rPr>
-          <w:rFonts w:ascii="Times New Roman" w:eastAsia="Times New Roman" w:hAnsi="Times New Roman" w:cs="Times New Roman"/>
-          <w:sz w:val="24"/>
-          <w:szCs w:val="24"/>
-        </w:rPr>
-        <w:t>, informally titled,</w:t>
-      </w:r>
-      <w:r>
-        <w:rPr>
-          <w:rFonts w:ascii="Times New Roman" w:eastAsia="Times New Roman" w:hAnsi="Times New Roman" w:cs="Times New Roman"/>
-          <w:sz w:val="24"/>
-          <w:szCs w:val="24"/>
-        </w:rPr>
-        <w:t xml:space="preserve"> </w:t>
-      </w:r>
-      <w:r>
-        <w:rPr>
-          <w:rFonts w:ascii="Times New Roman" w:eastAsia="Times New Roman" w:hAnsi="Times New Roman" w:cs="Times New Roman"/>
-          <w:sz w:val="24"/>
-          <w:szCs w:val="24"/>
-        </w:rPr>
-        <w:t>“</w:t>
-      </w:r>
-      <w:r>
-        <w:rPr>
-          <w:rFonts w:ascii="Times New Roman" w:eastAsia="Times New Roman" w:hAnsi="Times New Roman" w:cs="Times New Roman"/>
-          <w:i/>
-          <w:sz w:val="24"/>
-          <w:szCs w:val="24"/>
-        </w:rPr>
-        <w:t>Introduction to Data Exploration and Analysis with R</w:t>
-      </w:r>
-      <w:r>
-        <w:rPr>
-          <w:rFonts w:ascii="Times New Roman" w:eastAsia="Times New Roman" w:hAnsi="Times New Roman" w:cs="Times New Roman"/>
-          <w:sz w:val="24"/>
-          <w:szCs w:val="24"/>
-        </w:rPr>
-        <w:t>”</w:t>
-      </w:r>
-      <w:r>
-        <w:rPr>
-          <w:rFonts w:ascii="Times New Roman" w:eastAsia="Times New Roman" w:hAnsi="Times New Roman" w:cs="Times New Roman"/>
-          <w:sz w:val="24"/>
-          <w:szCs w:val="24"/>
-        </w:rPr>
-        <w:t xml:space="preserve"> </w:t>
-      </w:r>
-      <w:r>
-        <w:rPr>
-          <w:rFonts w:ascii="Times New Roman" w:eastAsia="Times New Roman" w:hAnsi="Times New Roman" w:cs="Times New Roman"/>
-          <w:sz w:val="24"/>
-          <w:szCs w:val="24"/>
-        </w:rPr>
-        <w:t>provides</w:t>
-      </w:r>
-      <w:r>
-        <w:rPr>
-          <w:rFonts w:ascii="Times New Roman" w:eastAsia="Times New Roman" w:hAnsi="Times New Roman" w:cs="Times New Roman"/>
-          <w:sz w:val="24"/>
-          <w:szCs w:val="24"/>
-        </w:rPr>
-        <w:t xml:space="preserve"> a supportive, hands-on environment for students to </w:t>
-      </w:r>
-      <w:r>
-        <w:rPr>
-          <w:rFonts w:ascii="Times New Roman" w:eastAsia="Times New Roman" w:hAnsi="Times New Roman" w:cs="Times New Roman"/>
-          <w:sz w:val="24"/>
-          <w:szCs w:val="24"/>
-        </w:rPr>
-        <w:t xml:space="preserve">learn </w:t>
-      </w:r>
-      <w:r>
-        <w:rPr>
-          <w:rFonts w:ascii="Times New Roman" w:eastAsia="Times New Roman" w:hAnsi="Times New Roman" w:cs="Times New Roman"/>
-          <w:sz w:val="24"/>
-          <w:szCs w:val="24"/>
-        </w:rPr>
-        <w:t xml:space="preserve">R and </w:t>
-      </w:r>
-      <w:r>
-        <w:rPr>
-          <w:rFonts w:ascii="Times New Roman" w:eastAsia="Times New Roman" w:hAnsi="Times New Roman" w:cs="Times New Roman"/>
-          <w:sz w:val="24"/>
-          <w:szCs w:val="24"/>
-        </w:rPr>
-        <w:t xml:space="preserve">apply </w:t>
-      </w:r>
-      <w:r>
-        <w:rPr>
-          <w:rFonts w:ascii="Times New Roman" w:eastAsia="Times New Roman" w:hAnsi="Times New Roman" w:cs="Times New Roman"/>
-          <w:sz w:val="24"/>
-          <w:szCs w:val="24"/>
-        </w:rPr>
-        <w:t xml:space="preserve">and expand </w:t>
-      </w:r>
-      <w:r>
-        <w:rPr>
-          <w:rFonts w:ascii="Times New Roman" w:eastAsia="Times New Roman" w:hAnsi="Times New Roman" w:cs="Times New Roman"/>
-          <w:sz w:val="24"/>
-          <w:szCs w:val="24"/>
-        </w:rPr>
-        <w:t xml:space="preserve">their </w:t>
-      </w:r>
-      <w:r>
-        <w:rPr>
-          <w:rFonts w:ascii="Times New Roman" w:eastAsia="Times New Roman" w:hAnsi="Times New Roman" w:cs="Times New Roman"/>
-          <w:sz w:val="24"/>
-          <w:szCs w:val="24"/>
-        </w:rPr>
-        <w:t xml:space="preserve">existing knowledge of </w:t>
-      </w:r>
-      <w:r>
-        <w:rPr>
-          <w:rFonts w:ascii="Times New Roman" w:eastAsia="Times New Roman" w:hAnsi="Times New Roman" w:cs="Times New Roman"/>
-          <w:sz w:val="24"/>
-          <w:szCs w:val="24"/>
-        </w:rPr>
-        <w:t>econometrics</w:t>
-      </w:r>
-      <w:r>
-        <w:rPr>
-          <w:rFonts w:ascii="Times New Roman" w:eastAsia="Times New Roman" w:hAnsi="Times New Roman" w:cs="Times New Roman"/>
-          <w:sz w:val="24"/>
-          <w:szCs w:val="24"/>
-        </w:rPr>
-        <w:t xml:space="preserve"> </w:t>
-      </w:r>
-      <w:r>
-        <w:rPr>
-          <w:rFonts w:ascii="Times New Roman" w:eastAsia="Times New Roman" w:hAnsi="Times New Roman" w:cs="Times New Roman"/>
-          <w:sz w:val="24"/>
-          <w:szCs w:val="24"/>
-        </w:rPr>
-        <w:t xml:space="preserve">by </w:t>
-      </w:r>
-      <w:r>
-        <w:rPr>
-          <w:rFonts w:ascii="Times New Roman" w:eastAsia="Times New Roman" w:hAnsi="Times New Roman" w:cs="Times New Roman"/>
-          <w:sz w:val="24"/>
-          <w:szCs w:val="24"/>
-        </w:rPr>
-        <w:t>conduct</w:t>
-      </w:r>
-      <w:r>
-        <w:rPr>
-          <w:rFonts w:ascii="Times New Roman" w:eastAsia="Times New Roman" w:hAnsi="Times New Roman" w:cs="Times New Roman"/>
-          <w:sz w:val="24"/>
-          <w:szCs w:val="24"/>
-        </w:rPr>
-        <w:t>ing</w:t>
-      </w:r>
-      <w:r>
-        <w:rPr>
-          <w:rFonts w:ascii="Times New Roman" w:eastAsia="Times New Roman" w:hAnsi="Times New Roman" w:cs="Times New Roman"/>
-          <w:sz w:val="24"/>
-          <w:szCs w:val="24"/>
-        </w:rPr>
-        <w:t xml:space="preserve"> statistical analysis in R.</w:t>
-      </w:r>
-      <w:r>
-        <w:rPr>
-          <w:rFonts w:ascii="Times New Roman" w:eastAsia="Times New Roman" w:hAnsi="Times New Roman" w:cs="Times New Roman"/>
-          <w:sz w:val="24"/>
-          <w:szCs w:val="24"/>
-        </w:rPr>
-        <w:t xml:space="preserve"> </w:t>
-      </w:r>
-    </w:p>
-    <w:p>
-      <w:pPr>
-        <w:pStyle w:val="NormalWeb"/>
-        <w:spacing w:line="276" w:lineRule="auto"/>
-      </w:pPr>
-      <w:r>
-        <w:t>You will be introduced to concepts and techniques that will help you le</w:t>
-      </w:r>
-      <w:r>
-        <w:t>arn how to program in R</w:t>
-      </w:r>
-      <w:r>
-        <w:t xml:space="preserve"> and</w:t>
-      </w:r>
-      <w:r>
-        <w:t xml:space="preserve"> </w:t>
-      </w:r>
-      <w:r>
-        <w:t>master the basic syntax</w:t>
-      </w:r>
-      <w:r>
-        <w:t>.  A</w:t>
-      </w:r>
-      <w:r>
-        <w:t xml:space="preserve"> range of vocabulary </w:t>
-      </w:r>
-      <w:r>
-        <w:t xml:space="preserve">will be introduced to </w:t>
-      </w:r>
-      <w:r>
-        <w:t xml:space="preserve">help </w:t>
-      </w:r>
-      <w:r>
-        <w:t>you</w:t>
-      </w:r>
-      <w:r>
-        <w:t xml:space="preserve"> </w:t>
-      </w:r>
-      <w:r>
-        <w:t>solve common statistical problems</w:t>
-      </w:r>
-      <w:r>
-        <w:t xml:space="preserve">.  You will be </w:t>
-      </w:r>
-      <w:r>
-        <w:t>encourag</w:t>
-      </w:r>
-      <w:r>
-        <w:t xml:space="preserve">ed </w:t>
-      </w:r>
-      <w:r>
-        <w:t>to c</w:t>
-      </w:r>
-      <w:r>
-        <w:t>ontinuously practic</w:t>
-      </w:r>
-      <w:r>
-        <w:t>e</w:t>
-      </w:r>
-      <w:r>
-        <w:t xml:space="preserve"> and </w:t>
-      </w:r>
-      <w:r>
-        <w:t xml:space="preserve">expand on </w:t>
-      </w:r>
-      <w:r>
-        <w:t xml:space="preserve">sample </w:t>
-      </w:r>
-      <w:r>
-        <w:t>programs presented in class</w:t>
-      </w:r>
-      <w:r>
-        <w:t xml:space="preserve"> by</w:t>
-      </w:r>
-      <w:r>
-        <w:t xml:space="preserve"> </w:t>
-      </w:r>
-      <w:r>
-        <w:t>s</w:t>
-      </w:r>
-      <w:r>
-        <w:t>olv</w:t>
-      </w:r>
-      <w:r>
-        <w:t>in</w:t>
-      </w:r>
-      <w:r>
-        <w:t xml:space="preserve">g weekly </w:t>
-      </w:r>
-      <w:r>
-        <w:t xml:space="preserve">assignments and </w:t>
-      </w:r>
-      <w:r>
-        <w:t xml:space="preserve">by </w:t>
-      </w:r>
-      <w:r>
-        <w:t xml:space="preserve">participating in </w:t>
-      </w:r>
-      <w:r>
-        <w:t>a</w:t>
-      </w:r>
-      <w:r>
-        <w:t xml:space="preserve"> </w:t>
-      </w:r>
-      <w:r>
-        <w:t xml:space="preserve">group </w:t>
-      </w:r>
-      <w:r>
-        <w:t>coding project</w:t>
-      </w:r>
-      <w:r>
-        <w:t>.</w:t>
-      </w:r>
-      <w:r>
-        <w:t xml:space="preserve"> </w:t>
-      </w:r>
-      <w:r>
-        <w:t>Additional</w:t>
-      </w:r>
-      <w:r>
-        <w:t xml:space="preserve"> help will be available both in and out of class if needed.</w:t>
-      </w:r>
+      </w:pPr>
     </w:p>
     <w:p>
       <w:pPr>
         <w:spacing w:after="0" w:line="240" w:lineRule="auto"/>
-        <w:rPr>
-          <w:b/>
-          <w:sz w:val="28"/>
-        </w:rPr>
-      </w:pPr>
-      <w:r>
         <w:rPr>
           <w:rFonts w:ascii="Times New Roman" w:eastAsia="Times New Roman" w:hAnsi="Times New Roman" w:cs="Times New Roman"/>
           <w:b/>
@@ -878,8 +617,16 @@
           <w:sz w:val="28"/>
           <w:szCs w:val="28"/>
         </w:rPr>
-        <w:t>What You W</w:t>
-      </w:r>
+      </w:pPr>
+    </w:p>
+    <w:p>
+      <w:pPr>
+        <w:spacing w:after="0" w:line="240" w:lineRule="auto"/>
+        <w:rPr>
+          <w:b/>
+          <w:sz w:val="28"/>
+        </w:rPr>
+      </w:pPr>
       <w:r>
         <w:rPr>
           <w:rFonts w:ascii="Times New Roman" w:eastAsia="Times New Roman" w:hAnsi="Times New Roman" w:cs="Times New Roman"/>
@@ -888,8 +635,328 @@
           <w:sz w:val="28"/>
           <w:szCs w:val="28"/>
         </w:rPr>
-        <w:t xml:space="preserve">ill </w:t>
-      </w:r>
+        <w:lastRenderedPageBreak/>
+        <w:t>Aim of Course</w:t>
+      </w:r>
+    </w:p>
+    <w:p>
+      <w:pPr>
+        <w:spacing w:before="100" w:beforeAutospacing="1" w:after="100" w:afterAutospacing="1" w:line="276" w:lineRule="auto"/>
+        <w:rPr>
+          <w:rFonts w:ascii="Times New Roman" w:eastAsia="Times New Roman" w:hAnsi="Times New Roman" w:cs="Times New Roman"/>
+          <w:sz w:val="24"/>
+          <w:szCs w:val="24"/>
+        </w:rPr>
+      </w:pPr>
+      <w:r>
+        <w:rPr>
+          <w:rFonts w:ascii="Times New Roman" w:eastAsia="Times New Roman" w:hAnsi="Times New Roman" w:cs="Times New Roman"/>
+          <w:sz w:val="24"/>
+          <w:szCs w:val="24"/>
+        </w:rPr>
+        <w:t>This course</w:t>
+      </w:r>
+      <w:r>
+        <w:rPr>
+          <w:rFonts w:ascii="Times New Roman" w:eastAsia="Times New Roman" w:hAnsi="Times New Roman" w:cs="Times New Roman"/>
+          <w:sz w:val="24"/>
+          <w:szCs w:val="24"/>
+        </w:rPr>
+        <w:t>, informally titled,</w:t>
+      </w:r>
+      <w:r>
+        <w:rPr>
+          <w:rFonts w:ascii="Times New Roman" w:eastAsia="Times New Roman" w:hAnsi="Times New Roman" w:cs="Times New Roman"/>
+          <w:sz w:val="24"/>
+          <w:szCs w:val="24"/>
+        </w:rPr>
+        <w:t xml:space="preserve"> </w:t>
+      </w:r>
+      <w:r>
+        <w:rPr>
+          <w:rFonts w:ascii="Times New Roman" w:eastAsia="Times New Roman" w:hAnsi="Times New Roman" w:cs="Times New Roman"/>
+          <w:sz w:val="24"/>
+          <w:szCs w:val="24"/>
+        </w:rPr>
+        <w:t>“</w:t>
+      </w:r>
+      <w:r>
+        <w:rPr>
+          <w:rFonts w:ascii="Times New Roman" w:eastAsia="Times New Roman" w:hAnsi="Times New Roman" w:cs="Times New Roman"/>
+          <w:i/>
+          <w:sz w:val="24"/>
+          <w:szCs w:val="24"/>
+        </w:rPr>
+        <w:t>Introduction to Data Exploration and Analysis with R</w:t>
+      </w:r>
+      <w:r>
+        <w:rPr>
+          <w:rFonts w:ascii="Times New Roman" w:eastAsia="Times New Roman" w:hAnsi="Times New Roman" w:cs="Times New Roman"/>
+          <w:sz w:val="24"/>
+          <w:szCs w:val="24"/>
+        </w:rPr>
+        <w:t>”</w:t>
+      </w:r>
+      <w:r>
+        <w:rPr>
+          <w:rFonts w:ascii="Times New Roman" w:eastAsia="Times New Roman" w:hAnsi="Times New Roman" w:cs="Times New Roman"/>
+          <w:sz w:val="24"/>
+          <w:szCs w:val="24"/>
+        </w:rPr>
+        <w:t xml:space="preserve"> </w:t>
+      </w:r>
+      <w:r>
+        <w:rPr>
+          <w:rFonts w:ascii="Times New Roman" w:eastAsia="Times New Roman" w:hAnsi="Times New Roman" w:cs="Times New Roman"/>
+          <w:sz w:val="24"/>
+          <w:szCs w:val="24"/>
+        </w:rPr>
+        <w:t>provides</w:t>
+      </w:r>
+      <w:r>
+        <w:rPr>
+          <w:rFonts w:ascii="Times New Roman" w:eastAsia="Times New Roman" w:hAnsi="Times New Roman" w:cs="Times New Roman"/>
+          <w:sz w:val="24"/>
+          <w:szCs w:val="24"/>
+        </w:rPr>
+        <w:t xml:space="preserve"> a supportive, hands-on environment for students to </w:t>
+      </w:r>
+      <w:r>
+        <w:rPr>
+          <w:rFonts w:ascii="Times New Roman" w:eastAsia="Times New Roman" w:hAnsi="Times New Roman" w:cs="Times New Roman"/>
+          <w:sz w:val="24"/>
+          <w:szCs w:val="24"/>
+        </w:rPr>
+        <w:t xml:space="preserve">learn </w:t>
+      </w:r>
+      <w:r>
+        <w:rPr>
+          <w:rFonts w:ascii="Times New Roman" w:eastAsia="Times New Roman" w:hAnsi="Times New Roman" w:cs="Times New Roman"/>
+          <w:sz w:val="24"/>
+          <w:szCs w:val="24"/>
+        </w:rPr>
+        <w:t xml:space="preserve">R and </w:t>
+      </w:r>
+      <w:r>
+        <w:rPr>
+          <w:rFonts w:ascii="Times New Roman" w:eastAsia="Times New Roman" w:hAnsi="Times New Roman" w:cs="Times New Roman"/>
+          <w:sz w:val="24"/>
+          <w:szCs w:val="24"/>
+        </w:rPr>
+        <w:t xml:space="preserve">apply </w:t>
+      </w:r>
+      <w:r>
+        <w:rPr>
+          <w:rFonts w:ascii="Times New Roman" w:eastAsia="Times New Roman" w:hAnsi="Times New Roman" w:cs="Times New Roman"/>
+          <w:sz w:val="24"/>
+          <w:szCs w:val="24"/>
+        </w:rPr>
+        <w:t xml:space="preserve">and expand </w:t>
+      </w:r>
+      <w:r>
+        <w:rPr>
+          <w:rFonts w:ascii="Times New Roman" w:eastAsia="Times New Roman" w:hAnsi="Times New Roman" w:cs="Times New Roman"/>
+          <w:sz w:val="24"/>
+          <w:szCs w:val="24"/>
+        </w:rPr>
+        <w:t xml:space="preserve">their </w:t>
+      </w:r>
+      <w:r>
+        <w:rPr>
+          <w:rFonts w:ascii="Times New Roman" w:eastAsia="Times New Roman" w:hAnsi="Times New Roman" w:cs="Times New Roman"/>
+          <w:sz w:val="24"/>
+          <w:szCs w:val="24"/>
+        </w:rPr>
+        <w:t xml:space="preserve">existing knowledge of </w:t>
+      </w:r>
+      <w:r>
+        <w:rPr>
+          <w:rFonts w:ascii="Times New Roman" w:eastAsia="Times New Roman" w:hAnsi="Times New Roman" w:cs="Times New Roman"/>
+          <w:sz w:val="24"/>
+          <w:szCs w:val="24"/>
+        </w:rPr>
+        <w:t>econometrics</w:t>
+      </w:r>
+      <w:r>
+        <w:rPr>
+          <w:rFonts w:ascii="Times New Roman" w:eastAsia="Times New Roman" w:hAnsi="Times New Roman" w:cs="Times New Roman"/>
+          <w:sz w:val="24"/>
+          <w:szCs w:val="24"/>
+        </w:rPr>
+        <w:t xml:space="preserve"> </w:t>
+      </w:r>
+      <w:r>
+        <w:rPr>
+          <w:rFonts w:ascii="Times New Roman" w:eastAsia="Times New Roman" w:hAnsi="Times New Roman" w:cs="Times New Roman"/>
+          <w:sz w:val="24"/>
+          <w:szCs w:val="24"/>
+        </w:rPr>
+        <w:t xml:space="preserve">by </w:t>
+      </w:r>
+      <w:r>
+        <w:rPr>
+          <w:rFonts w:ascii="Times New Roman" w:eastAsia="Times New Roman" w:hAnsi="Times New Roman" w:cs="Times New Roman"/>
+          <w:sz w:val="24"/>
+          <w:szCs w:val="24"/>
+        </w:rPr>
+        <w:t>conduct</w:t>
+      </w:r>
+      <w:r>
+        <w:rPr>
+          <w:rFonts w:ascii="Times New Roman" w:eastAsia="Times New Roman" w:hAnsi="Times New Roman" w:cs="Times New Roman"/>
+          <w:sz w:val="24"/>
+          <w:szCs w:val="24"/>
+        </w:rPr>
+        <w:t>ing</w:t>
+      </w:r>
+      <w:r>
+        <w:rPr>
+          <w:rFonts w:ascii="Times New Roman" w:eastAsia="Times New Roman" w:hAnsi="Times New Roman" w:cs="Times New Roman"/>
+          <w:sz w:val="24"/>
+          <w:szCs w:val="24"/>
+        </w:rPr>
+        <w:t xml:space="preserve"> statistical analysis in R.</w:t>
+      </w:r>
+      <w:r>
+        <w:rPr>
+          <w:rFonts w:ascii="Times New Roman" w:eastAsia="Times New Roman" w:hAnsi="Times New Roman" w:cs="Times New Roman"/>
+          <w:sz w:val="24"/>
+          <w:szCs w:val="24"/>
+        </w:rPr>
+        <w:t xml:space="preserve"> </w:t>
+      </w:r>
+    </w:p>
+    <w:p>
+      <w:pPr>
+        <w:pStyle w:val="NormalWeb"/>
+        <w:spacing w:line="276" w:lineRule="auto"/>
+      </w:pPr>
+      <w:r>
+        <w:t>You will be introduced to concepts and techniques that will help you le</w:t>
+      </w:r>
+      <w:r>
+        <w:t>arn how to program in R</w:t>
+      </w:r>
+      <w:r>
+        <w:t xml:space="preserve"> and</w:t>
+      </w:r>
+      <w:r>
+        <w:t xml:space="preserve"> </w:t>
+      </w:r>
+      <w:r>
+        <w:t>master the basic syntax</w:t>
+      </w:r>
+      <w:r>
+        <w:t>.  A</w:t>
+      </w:r>
+      <w:r>
+        <w:t xml:space="preserve"> range of vocabulary </w:t>
+      </w:r>
+      <w:r>
+        <w:t xml:space="preserve">will be introduced to </w:t>
+      </w:r>
+      <w:r>
+        <w:t xml:space="preserve">help </w:t>
+      </w:r>
+      <w:r>
+        <w:t>you</w:t>
+      </w:r>
+      <w:r>
+        <w:t xml:space="preserve"> </w:t>
+      </w:r>
+      <w:r>
+        <w:t>solve common statistical problems</w:t>
+      </w:r>
+      <w:r>
+        <w:t xml:space="preserve">.  You will be </w:t>
+      </w:r>
+      <w:r>
+        <w:t>encourag</w:t>
+      </w:r>
+      <w:r>
+        <w:t xml:space="preserve">ed </w:t>
+      </w:r>
+      <w:r>
+        <w:t>to c</w:t>
+      </w:r>
+      <w:r>
+        <w:t>ontinuously practic</w:t>
+      </w:r>
+      <w:r>
+        <w:t>e</w:t>
+      </w:r>
+      <w:r>
+        <w:t xml:space="preserve"> and </w:t>
+      </w:r>
+      <w:r>
+        <w:t xml:space="preserve">expand on </w:t>
+      </w:r>
+      <w:r>
+        <w:t xml:space="preserve">sample </w:t>
+      </w:r>
+      <w:r>
+        <w:t>programs presented in class</w:t>
+      </w:r>
+      <w:r>
+        <w:t xml:space="preserve"> by</w:t>
+      </w:r>
+      <w:r>
+        <w:t xml:space="preserve"> </w:t>
+      </w:r>
+      <w:r>
+        <w:t>s</w:t>
+      </w:r>
+      <w:r>
+        <w:t>olv</w:t>
+      </w:r>
+      <w:r>
+        <w:t>in</w:t>
+      </w:r>
+      <w:r>
+        <w:t xml:space="preserve">g weekly </w:t>
+      </w:r>
+      <w:r>
+        <w:t xml:space="preserve">assignments and </w:t>
+      </w:r>
+      <w:r>
+        <w:t xml:space="preserve">by </w:t>
+      </w:r>
+      <w:r>
+        <w:t xml:space="preserve">participating in </w:t>
+      </w:r>
+      <w:r>
+        <w:t>a</w:t>
+      </w:r>
+      <w:r>
+        <w:t xml:space="preserve"> </w:t>
+      </w:r>
+      <w:r>
+        <w:t xml:space="preserve">group </w:t>
+      </w:r>
+      <w:r>
+        <w:t>coding project</w:t>
+      </w:r>
+      <w:r>
+        <w:t>.</w:t>
+      </w:r>
+      <w:r>
+        <w:t xml:space="preserve"> </w:t>
+      </w:r>
+      <w:r>
+        <w:t>Additional</w:t>
+      </w:r>
+      <w:r>
+        <w:t xml:space="preserve"> help will be available both in and out of class if needed.</w:t>
+      </w:r>
+    </w:p>
+    <w:p>
+      <w:pPr>
+        <w:spacing w:after="0" w:line="240" w:lineRule="auto"/>
+        <w:rPr>
+          <w:b/>
+          <w:sz w:val="28"/>
+        </w:rPr>
+      </w:pPr>
       <w:r>
         <w:rPr>
           <w:rFonts w:ascii="Times New Roman" w:eastAsia="Times New Roman" w:hAnsi="Times New Roman" w:cs="Times New Roman"/>
@@ -898,7 +965,7 @@
           <w:sz w:val="28"/>
           <w:szCs w:val="28"/>
         </w:rPr>
-        <w:t>L</w:t>
+        <w:t>What You W</w:t>
       </w:r>
       <w:r>
         <w:rPr>
@@ -908,6 +975,26 @@
           <w:sz w:val="28"/>
           <w:szCs w:val="28"/>
         </w:rPr>
+        <w:t xml:space="preserve">ill </w:t>
+      </w:r>
+      <w:r>
+        <w:rPr>
+          <w:rFonts w:ascii="Times New Roman" w:eastAsia="Times New Roman" w:hAnsi="Times New Roman" w:cs="Times New Roman"/>
+          <w:b/>
+          <w:bCs/>
+          <w:sz w:val="28"/>
+          <w:szCs w:val="28"/>
+        </w:rPr>
+        <w:t>L</w:t>
+      </w:r>
+      <w:r>
+        <w:rPr>
+          <w:rFonts w:ascii="Times New Roman" w:eastAsia="Times New Roman" w:hAnsi="Times New Roman" w:cs="Times New Roman"/>
+          <w:b/>
+          <w:bCs/>
+          <w:sz w:val="28"/>
+          <w:szCs w:val="28"/>
+        </w:rPr>
         <w:t>earn</w:t>
       </w:r>
     </w:p>
@@ -1358,7 +1445,7 @@
           <w:sz w:val="24"/>
           <w:szCs w:val="24"/>
         </w:rPr>
-        <w:t>and implement sampling techniques</w:t>
+        <w:t xml:space="preserve">and implement sampling </w:t>
       </w:r>
       <w:proofErr w:type="gramStart"/>
       <w:r>
@@ -1367,6 +1454,14 @@
           <w:sz w:val="24"/>
           <w:szCs w:val="24"/>
         </w:rPr>
+        <w:t>techniques</w:t>
+      </w:r>
+      <w:r>
+        <w:rPr>
+          <w:rFonts w:ascii="Times New Roman" w:hAnsi="Times New Roman" w:cs="Times New Roman"/>
+          <w:sz w:val="24"/>
+          <w:szCs w:val="24"/>
+        </w:rPr>
         <w:t>.</w:t>
       </w:r>
       <w:r>
@@ -1554,25 +1649,7 @@
           <w:sz w:val="24"/>
           <w:szCs w:val="24"/>
         </w:rPr>
-        <w:t xml:space="preserve">on </w:t>
-      </w:r>
-      <w:proofErr w:type="spellStart"/>
-      <w:r>
-        <w:rPr>
-          <w:rFonts w:ascii="Times New Roman" w:hAnsi="Times New Roman" w:cs="Times New Roman"/>
-          <w:sz w:val="24"/>
-          <w:szCs w:val="24"/>
-        </w:rPr>
-        <w:t>GitHub</w:t>
-      </w:r>
-      <w:proofErr w:type="spellEnd"/>
-      <w:r>
-        <w:rPr>
-          <w:rFonts w:ascii="Times New Roman" w:hAnsi="Times New Roman" w:cs="Times New Roman"/>
-          <w:sz w:val="24"/>
-          <w:szCs w:val="24"/>
-        </w:rPr>
-        <w:t xml:space="preserve">. </w:t>
+        <w:t xml:space="preserve">on GitHub. </w:t>
       </w:r>
       <w:r>
         <w:rPr>
@@ -2054,6 +2131,7 @@
           <w:b/>
           <w:sz w:val="28"/>
         </w:rPr>
+        <w:lastRenderedPageBreak/>
         <w:t>Required Text (free)</w:t>
       </w:r>
     </w:p>
@@ -2076,7 +2154,6 @@
           <w:sz w:val="24"/>
           <w:szCs w:val="24"/>
         </w:rPr>
-        <w:lastRenderedPageBreak/>
         <w:t>1</w:t>
       </w:r>
       <w:r>
@@ -2189,12 +2266,6 @@
           <w:b/>
           <w:sz w:val="28"/>
         </w:rPr>
-        <w:sectPr>
-          <w:pgSz w:w="12240" w:h="15840"/>
-          <w:pgMar w:top="1440" w:right="1440" w:bottom="1440" w:left="1440" w:header="720" w:footer="720" w:gutter="0"/>
-          <w:cols w:space="720"/>
-          <w:docGrid w:linePitch="360"/>
-        </w:sectPr>
       </w:pPr>
     </w:p>
     <w:p>
@@ -2211,7 +2282,6 @@
           <w:b/>
           <w:sz w:val="28"/>
         </w:rPr>
-        <w:lastRenderedPageBreak/>
         <w:t>Recommended Optional Texts and Online Reference M</w:t>
       </w:r>
       <w:r>
@@ -2797,11 +2867,30 @@
           <w:sz w:val="28"/>
         </w:rPr>
       </w:pPr>
-      <w:r>
+    </w:p>
+    <w:p>
+      <w:pPr>
+        <w:pStyle w:val="NormalWeb"/>
         <w:rPr>
           <w:b/>
           <w:sz w:val="28"/>
         </w:rPr>
+      </w:pPr>
+    </w:p>
+    <w:p>
+      <w:pPr>
+        <w:pStyle w:val="NormalWeb"/>
+        <w:rPr>
+          <w:b/>
+          <w:sz w:val="28"/>
+        </w:rPr>
+      </w:pPr>
+      <w:r>
+        <w:rPr>
+          <w:b/>
+          <w:sz w:val="28"/>
+        </w:rPr>
+        <w:lastRenderedPageBreak/>
         <w:t>Computer</w:t>
       </w:r>
     </w:p>
@@ -2876,25 +2965,7 @@
           <w:sz w:val="24"/>
           <w:szCs w:val="24"/>
         </w:rPr>
-        <w:t xml:space="preserve">configured to allow the installation of R and </w:t>
-      </w:r>
-      <w:proofErr w:type="spellStart"/>
-      <w:r>
-        <w:rPr>
-          <w:rFonts w:ascii="Times New Roman" w:hAnsi="Times New Roman" w:cs="Times New Roman"/>
-          <w:sz w:val="24"/>
-          <w:szCs w:val="24"/>
-        </w:rPr>
-        <w:t>RStudio</w:t>
-      </w:r>
-      <w:proofErr w:type="spellEnd"/>
-      <w:r>
-        <w:rPr>
-          <w:rFonts w:ascii="Times New Roman" w:hAnsi="Times New Roman" w:cs="Times New Roman"/>
-          <w:sz w:val="24"/>
-          <w:szCs w:val="24"/>
-        </w:rPr>
-        <w:t xml:space="preserve"> software.</w:t>
+        <w:t>configured to allow the installation of R and RStudio software.</w:t>
       </w:r>
       <w:r>
         <w:rPr>
@@ -3014,16 +3085,7 @@
           <w:sz w:val="24"/>
           <w:szCs w:val="24"/>
         </w:rPr>
-        <w:t xml:space="preserve">will </w:t>
-      </w:r>
-      <w:r>
-        <w:rPr>
-          <w:rFonts w:ascii="Times New Roman" w:hAnsi="Times New Roman" w:cs="Times New Roman"/>
-          <w:sz w:val="24"/>
-          <w:szCs w:val="24"/>
-        </w:rPr>
-        <w:lastRenderedPageBreak/>
-        <w:t xml:space="preserve">also be available </w:t>
+        <w:t xml:space="preserve">will also be available </w:t>
       </w:r>
       <w:r>
         <w:rPr>
@@ -3192,23 +3254,13 @@
           <w:szCs w:val="24"/>
         </w:rPr>
       </w:pPr>
-      <w:proofErr w:type="spellStart"/>
-      <w:r>
-        <w:rPr>
-          <w:rFonts w:ascii="Times New Roman" w:hAnsi="Times New Roman" w:cs="Times New Roman"/>
-          <w:sz w:val="24"/>
-          <w:szCs w:val="24"/>
-        </w:rPr>
-        <w:t>RStudio</w:t>
-      </w:r>
-      <w:proofErr w:type="spellEnd"/>
-      <w:r>
-        <w:rPr>
-          <w:rFonts w:ascii="Times New Roman" w:hAnsi="Times New Roman" w:cs="Times New Roman"/>
-          <w:sz w:val="24"/>
-          <w:szCs w:val="24"/>
-        </w:rPr>
-        <w:t xml:space="preserve"> is the recommended R integrated development environment</w:t>
+      <w:r>
+        <w:rPr>
+          <w:rFonts w:ascii="Times New Roman" w:hAnsi="Times New Roman" w:cs="Times New Roman"/>
+          <w:sz w:val="24"/>
+          <w:szCs w:val="24"/>
+        </w:rPr>
+        <w:t>RStudio is the recommended R integrated development environment</w:t>
       </w:r>
     </w:p>
     <w:p>
@@ -3220,23 +3272,13 @@
           <w:szCs w:val="24"/>
         </w:rPr>
       </w:pPr>
-      <w:proofErr w:type="spellStart"/>
-      <w:r>
-        <w:rPr>
-          <w:rFonts w:ascii="Times New Roman" w:hAnsi="Times New Roman" w:cs="Times New Roman"/>
-          <w:sz w:val="24"/>
-          <w:szCs w:val="24"/>
-        </w:rPr>
-        <w:t>RStudio</w:t>
-      </w:r>
-      <w:proofErr w:type="spellEnd"/>
-      <w:r>
-        <w:rPr>
-          <w:rFonts w:ascii="Times New Roman" w:hAnsi="Times New Roman" w:cs="Times New Roman"/>
-          <w:sz w:val="24"/>
-          <w:szCs w:val="24"/>
-        </w:rPr>
-        <w:t xml:space="preserve"> Download: See </w:t>
+      <w:r>
+        <w:rPr>
+          <w:rFonts w:ascii="Times New Roman" w:hAnsi="Times New Roman" w:cs="Times New Roman"/>
+          <w:sz w:val="24"/>
+          <w:szCs w:val="24"/>
+        </w:rPr>
+        <w:t xml:space="preserve">RStudio Download: See </w:t>
       </w:r>
       <w:hyperlink r:id="rId13" w:history="1">
         <w:r>
@@ -3258,7 +3300,6 @@
           <w:szCs w:val="24"/>
         </w:rPr>
       </w:pPr>
-      <w:proofErr w:type="spellStart"/>
       <w:r>
         <w:rPr>
           <w:rFonts w:ascii="Times New Roman" w:hAnsi="Times New Roman" w:cs="Times New Roman"/>
@@ -3273,16 +3314,7 @@
           <w:sz w:val="24"/>
           <w:szCs w:val="24"/>
         </w:rPr>
-        <w:t>tudio</w:t>
-      </w:r>
-      <w:proofErr w:type="spellEnd"/>
-      <w:r>
-        <w:rPr>
-          <w:rFonts w:ascii="Times New Roman" w:hAnsi="Times New Roman" w:cs="Times New Roman"/>
-          <w:sz w:val="24"/>
-          <w:szCs w:val="24"/>
-        </w:rPr>
-        <w:t xml:space="preserve"> is easy to install and the installation does not require any instruction.  However, the following links provide additional setup and navigation guidance:</w:t>
+        <w:t>tudio is easy to install and the installation does not require any instruction.  However, the following links provide additional setup and navigation guidance:</w:t>
       </w:r>
     </w:p>
     <w:p>
@@ -3563,6 +3595,7 @@
           <w:sz w:val="28"/>
           <w:szCs w:val="28"/>
         </w:rPr>
+        <w:lastRenderedPageBreak/>
         <w:t>Midterm P</w:t>
       </w:r>
       <w:r>
@@ -3825,39 +3858,24 @@
       <w:r>
         <w:t xml:space="preserve">Install R and </w:t>
       </w:r>
-      <w:proofErr w:type="spellStart"/>
+      <w:r>
+        <w:t xml:space="preserve">RStudio; </w:t>
+      </w:r>
+      <w:r>
+        <w:t>Start RStudio, e</w:t>
+      </w:r>
+      <w:r>
+        <w:t>xplore</w:t>
+      </w:r>
+      <w:r>
+        <w:t xml:space="preserve"> </w:t>
+      </w:r>
+      <w:r>
+        <w:t xml:space="preserve">the features, menus and windows in </w:t>
+      </w:r>
       <w:r>
         <w:t>RStudio</w:t>
       </w:r>
-      <w:proofErr w:type="spellEnd"/>
-      <w:r>
-        <w:t xml:space="preserve">; </w:t>
-      </w:r>
-      <w:r>
-        <w:t xml:space="preserve">Start </w:t>
-      </w:r>
-      <w:proofErr w:type="spellStart"/>
-      <w:r>
-        <w:t>RStudio</w:t>
-      </w:r>
-      <w:proofErr w:type="spellEnd"/>
-      <w:r>
-        <w:t>, e</w:t>
-      </w:r>
-      <w:r>
-        <w:t>xplore</w:t>
-      </w:r>
-      <w:r>
-        <w:t xml:space="preserve"> </w:t>
-      </w:r>
-      <w:r>
-        <w:t xml:space="preserve">the features, menus and windows in </w:t>
-      </w:r>
-      <w:proofErr w:type="spellStart"/>
-      <w:r>
-        <w:t>RStudio</w:t>
-      </w:r>
-      <w:proofErr w:type="spellEnd"/>
       <w:r>
         <w:t>,</w:t>
       </w:r>
@@ -3966,36 +3984,28 @@
       <w:r>
         <w:t xml:space="preserve">gle search or </w:t>
       </w:r>
+      <w:r>
+        <w:rPr>
+          <w:i/>
+        </w:rPr>
+        <w:t>ls(</w:t>
+      </w:r>
+      <w:r>
+        <w:rPr>
+          <w:i/>
+        </w:rPr>
+        <w:t>“</w:t>
+      </w:r>
       <w:proofErr w:type="spellStart"/>
       <w:proofErr w:type="gramStart"/>
       <w:r>
         <w:rPr>
           <w:i/>
         </w:rPr>
-        <w:t>ls</w:t>
+        <w:t>package:mosaic</w:t>
       </w:r>
       <w:proofErr w:type="spellEnd"/>
-      <w:r>
-        <w:rPr>
-          <w:i/>
-        </w:rPr>
-        <w:t>(</w:t>
-      </w:r>
       <w:proofErr w:type="gramEnd"/>
-      <w:r>
-        <w:rPr>
-          <w:i/>
-        </w:rPr>
-        <w:t>“</w:t>
-      </w:r>
-      <w:proofErr w:type="spellStart"/>
-      <w:r>
-        <w:rPr>
-          <w:i/>
-        </w:rPr>
-        <w:t>package:mosaic</w:t>
-      </w:r>
-      <w:proofErr w:type="spellEnd"/>
       <w:r>
         <w:rPr>
           <w:i/>
@@ -4319,6 +4329,7 @@
         <w:ind w:left="720"/>
       </w:pPr>
       <w:r>
+        <w:lastRenderedPageBreak/>
         <w:t>Part 3:</w:t>
       </w:r>
       <w:r>
@@ -4419,15 +4430,7 @@
         <w:t>Export your dataset to some o</w:t>
       </w:r>
       <w:r>
-        <w:t xml:space="preserve">ther format (SAS, MATLAB, </w:t>
-      </w:r>
-      <w:proofErr w:type="gramStart"/>
-      <w:r>
-        <w:t>CSV</w:t>
-      </w:r>
-      <w:proofErr w:type="gramEnd"/>
-      <w:r>
-        <w:t>)</w:t>
+        <w:t>ther format (SAS, MATLAB, CSV)</w:t>
       </w:r>
       <w:r>
         <w:t>.</w:t>
@@ -4465,445 +4468,6 @@
           <w:sz w:val="24"/>
           <w:szCs w:val="24"/>
         </w:rPr>
-      </w:pPr>
-    </w:p>
-    <w:p>
-      <w:pPr>
-        <w:pStyle w:val="NormalWeb"/>
-        <w:ind w:left="720" w:hanging="720"/>
-      </w:pPr>
-      <w:r>
-        <w:rPr>
-          <w:rStyle w:val="Strong"/>
-        </w:rPr>
-        <w:t>3:</w:t>
-      </w:r>
-      <w:r>
-        <w:rPr>
-          <w:rStyle w:val="Strong"/>
-        </w:rPr>
-        <w:tab/>
-      </w:r>
-      <w:r>
-        <w:rPr>
-          <w:rStyle w:val="Strong"/>
-        </w:rPr>
-        <w:t>R P</w:t>
-      </w:r>
-      <w:r>
-        <w:rPr>
-          <w:rStyle w:val="Strong"/>
-        </w:rPr>
-        <w:t>rogramming</w:t>
-      </w:r>
-      <w:r>
-        <w:rPr>
-          <w:rStyle w:val="Strong"/>
-        </w:rPr>
-        <w:t xml:space="preserve"> and Operating System Interface</w:t>
-      </w:r>
-      <w:r>
-        <w:br/>
-        <w:t>Part 1:</w:t>
-      </w:r>
-      <w:r>
-        <w:tab/>
-      </w:r>
-      <w:r>
-        <w:t xml:space="preserve">Sequences and </w:t>
-      </w:r>
-      <w:r>
-        <w:t>simple loops (iteration), conditional execution</w:t>
-      </w:r>
-      <w:r>
-        <w:t>.</w:t>
-      </w:r>
-    </w:p>
-    <w:p>
-      <w:pPr>
-        <w:pStyle w:val="NormalWeb"/>
-        <w:ind w:left="720"/>
-      </w:pPr>
-      <w:r>
-        <w:rPr>
-          <w:rStyle w:val="Strong"/>
-          <w:b w:val="0"/>
-        </w:rPr>
-        <w:lastRenderedPageBreak/>
-        <w:t>Part 2:</w:t>
-      </w:r>
-      <w:r>
-        <w:rPr>
-          <w:b/>
-        </w:rPr>
-        <w:t xml:space="preserve"> </w:t>
-      </w:r>
-      <w:r>
-        <w:t xml:space="preserve">Writing </w:t>
-      </w:r>
-      <w:r>
-        <w:t>functions,</w:t>
-      </w:r>
-      <w:r>
-        <w:t xml:space="preserve"> </w:t>
-      </w:r>
-      <w:r>
-        <w:t xml:space="preserve">specifying </w:t>
-      </w:r>
-      <w:r>
-        <w:t xml:space="preserve">function arguments and output, writing for loops, </w:t>
-      </w:r>
-      <w:r>
-        <w:t>and testing variable scope.</w:t>
-      </w:r>
-    </w:p>
-    <w:p>
-      <w:pPr>
-        <w:pStyle w:val="NormalWeb"/>
-        <w:ind w:left="720"/>
-      </w:pPr>
-      <w:r>
-        <w:rPr>
-          <w:rStyle w:val="Strong"/>
-          <w:b w:val="0"/>
-        </w:rPr>
-        <w:t xml:space="preserve">Part </w:t>
-      </w:r>
-      <w:r>
-        <w:rPr>
-          <w:rStyle w:val="Strong"/>
-          <w:b w:val="0"/>
-        </w:rPr>
-        <w:t>3:</w:t>
-      </w:r>
-      <w:r>
-        <w:rPr>
-          <w:rStyle w:val="Strong"/>
-          <w:b w:val="0"/>
-        </w:rPr>
-        <w:tab/>
-      </w:r>
-      <w:r>
-        <w:rPr>
-          <w:rStyle w:val="Strong"/>
-          <w:b w:val="0"/>
-        </w:rPr>
-        <w:t>I</w:t>
-      </w:r>
-      <w:r>
-        <w:t>mplement functions for selected descriptive statistics</w:t>
-      </w:r>
-      <w:r>
-        <w:t>.</w:t>
-      </w:r>
-    </w:p>
-    <w:p>
-      <w:pPr>
-        <w:pStyle w:val="NormalWeb"/>
-        <w:ind w:left="720"/>
-      </w:pPr>
-      <w:r>
-        <w:t xml:space="preserve">Part </w:t>
-      </w:r>
-      <w:r>
-        <w:t>4</w:t>
-      </w:r>
-      <w:r>
-        <w:t>:</w:t>
-      </w:r>
-      <w:r>
-        <w:tab/>
-        <w:t>Interactions with the operating system (</w:t>
-      </w:r>
-      <w:proofErr w:type="spellStart"/>
-      <w:proofErr w:type="gramStart"/>
-      <w:r>
-        <w:rPr>
-          <w:i/>
-        </w:rPr>
-        <w:t>getwd</w:t>
-      </w:r>
-      <w:proofErr w:type="spellEnd"/>
-      <w:r>
-        <w:rPr>
-          <w:i/>
-        </w:rPr>
-        <w:t>(</w:t>
-      </w:r>
-      <w:proofErr w:type="gramEnd"/>
-      <w:r>
-        <w:rPr>
-          <w:i/>
-        </w:rPr>
-        <w:t>)</w:t>
-      </w:r>
-      <w:r>
-        <w:t xml:space="preserve">, </w:t>
-      </w:r>
-      <w:proofErr w:type="spellStart"/>
-      <w:r>
-        <w:rPr>
-          <w:i/>
-        </w:rPr>
-        <w:t>setwd</w:t>
-      </w:r>
-      <w:proofErr w:type="spellEnd"/>
-      <w:r>
-        <w:rPr>
-          <w:i/>
-        </w:rPr>
-        <w:t>()</w:t>
-      </w:r>
-      <w:r>
-        <w:t xml:space="preserve">, </w:t>
-      </w:r>
-      <w:proofErr w:type="spellStart"/>
-      <w:r>
-        <w:rPr>
-          <w:i/>
-        </w:rPr>
-        <w:t>list.files</w:t>
-      </w:r>
-      <w:proofErr w:type="spellEnd"/>
-      <w:r>
-        <w:rPr>
-          <w:i/>
-        </w:rPr>
-        <w:t>()</w:t>
-      </w:r>
-      <w:r>
-        <w:t>)</w:t>
-      </w:r>
-      <w:r>
-        <w:t>.</w:t>
-      </w:r>
-    </w:p>
-    <w:p>
-      <w:pPr>
-        <w:tabs>
-          <w:tab w:val="left" w:pos="1440"/>
-        </w:tabs>
-        <w:ind w:left="720"/>
-        <w:rPr>
-          <w:rFonts w:ascii="Times New Roman" w:hAnsi="Times New Roman" w:cs="Times New Roman"/>
-          <w:sz w:val="24"/>
-          <w:szCs w:val="24"/>
-        </w:rPr>
-      </w:pPr>
-      <w:r>
-        <w:rPr>
-          <w:rFonts w:ascii="Times New Roman" w:hAnsi="Times New Roman" w:cs="Times New Roman"/>
-          <w:sz w:val="24"/>
-          <w:szCs w:val="24"/>
-        </w:rPr>
-        <w:t>Homework 3</w:t>
-      </w:r>
-      <w:r>
-        <w:rPr>
-          <w:rFonts w:ascii="Times New Roman" w:hAnsi="Times New Roman" w:cs="Times New Roman"/>
-          <w:sz w:val="24"/>
-          <w:szCs w:val="24"/>
-        </w:rPr>
-        <w:t xml:space="preserve"> assigned.</w:t>
-      </w:r>
-    </w:p>
-    <w:p>
-      <w:pPr>
-        <w:tabs>
-          <w:tab w:val="left" w:pos="1440"/>
-        </w:tabs>
-        <w:ind w:left="720"/>
-        <w:rPr>
-          <w:rFonts w:ascii="Times New Roman" w:hAnsi="Times New Roman" w:cs="Times New Roman"/>
-          <w:sz w:val="24"/>
-          <w:szCs w:val="24"/>
-        </w:rPr>
-      </w:pPr>
-    </w:p>
-    <w:p>
-      <w:pPr>
-        <w:pStyle w:val="NormalWeb"/>
-        <w:ind w:left="720" w:hanging="720"/>
-      </w:pPr>
-      <w:r>
-        <w:rPr>
-          <w:rStyle w:val="Strong"/>
-        </w:rPr>
-        <w:t>4:</w:t>
-      </w:r>
-      <w:r>
-        <w:rPr>
-          <w:rStyle w:val="Strong"/>
-        </w:rPr>
-        <w:tab/>
-        <w:t>Generating D</w:t>
-      </w:r>
-      <w:r>
-        <w:rPr>
-          <w:rStyle w:val="Strong"/>
-        </w:rPr>
-        <w:t xml:space="preserve">ata </w:t>
-      </w:r>
-      <w:r>
-        <w:br/>
-        <w:t>Part 1:</w:t>
-      </w:r>
-      <w:r>
-        <w:tab/>
-        <w:t xml:space="preserve">Generate numeric sequences, factors, repetitious </w:t>
-      </w:r>
-      <w:r>
-        <w:t>patterns, text</w:t>
-      </w:r>
-      <w:r>
-        <w:t xml:space="preserve"> to create filenames, and simple loops (iteration)</w:t>
-      </w:r>
-      <w:r>
-        <w:t>.</w:t>
-      </w:r>
-    </w:p>
-    <w:p>
-      <w:pPr>
-        <w:pStyle w:val="NormalWeb"/>
-        <w:ind w:left="720"/>
-      </w:pPr>
-      <w:r>
-        <w:rPr>
-          <w:rStyle w:val="Strong"/>
-          <w:b w:val="0"/>
-        </w:rPr>
-        <w:t>Part</w:t>
-      </w:r>
-      <w:r>
-        <w:rPr>
-          <w:rStyle w:val="Strong"/>
-          <w:b w:val="0"/>
-        </w:rPr>
-        <w:t xml:space="preserve"> </w:t>
-      </w:r>
-      <w:r>
-        <w:rPr>
-          <w:rStyle w:val="Strong"/>
-          <w:b w:val="0"/>
-        </w:rPr>
-        <w:t>2:</w:t>
-      </w:r>
-      <w:r>
-        <w:rPr>
-          <w:rStyle w:val="Strong"/>
-          <w:b w:val="0"/>
-        </w:rPr>
-        <w:tab/>
-      </w:r>
-      <w:r>
-        <w:rPr>
-          <w:rStyle w:val="Strong"/>
-          <w:b w:val="0"/>
-        </w:rPr>
-        <w:t>Generate r</w:t>
-      </w:r>
-      <w:r>
-        <w:t xml:space="preserve">andom data and </w:t>
-      </w:r>
-      <w:r>
-        <w:t>s</w:t>
-      </w:r>
-      <w:r>
-        <w:t xml:space="preserve">imulate data that satisfy specific </w:t>
-      </w:r>
-      <w:r>
-        <w:t>constraints.</w:t>
-      </w:r>
-    </w:p>
-    <w:p>
-      <w:pPr>
-        <w:pStyle w:val="NormalWeb"/>
-        <w:ind w:left="720"/>
-      </w:pPr>
-      <w:r>
-        <w:t>Part 3:</w:t>
-      </w:r>
-      <w:r>
-        <w:tab/>
-        <w:t xml:space="preserve">Sample </w:t>
-      </w:r>
-      <w:r>
-        <w:t>data and compute statistics</w:t>
-      </w:r>
-      <w:r>
-        <w:t>.</w:t>
-      </w:r>
-    </w:p>
-    <w:p>
-      <w:pPr>
-        <w:pStyle w:val="NormalWeb"/>
-        <w:ind w:left="720"/>
-      </w:pPr>
-      <w:r>
-        <w:t>Part 4:</w:t>
-      </w:r>
-      <w:r>
-        <w:tab/>
-        <w:t>Large dataset considerations</w:t>
-      </w:r>
-      <w:r>
-        <w:t>.</w:t>
-      </w:r>
-    </w:p>
-    <w:p>
-      <w:pPr>
-        <w:pStyle w:val="NormalWeb"/>
-        <w:ind w:left="720"/>
-      </w:pPr>
-      <w:r>
-        <w:t>Part 5:</w:t>
-      </w:r>
-      <w:r>
-        <w:tab/>
-        <w:t xml:space="preserve">Manage R </w:t>
-      </w:r>
-      <w:r>
-        <w:t>dataset, files and workspace</w:t>
-      </w:r>
-      <w:r>
-        <w:t>.</w:t>
-      </w:r>
-      <w:r>
-        <w:t xml:space="preserve"> </w:t>
-      </w:r>
-    </w:p>
-    <w:p>
-      <w:pPr>
-        <w:tabs>
-          <w:tab w:val="left" w:pos="1440"/>
-        </w:tabs>
-        <w:ind w:left="720"/>
-        <w:rPr>
-          <w:rFonts w:ascii="Times New Roman" w:hAnsi="Times New Roman" w:cs="Times New Roman"/>
-          <w:sz w:val="24"/>
-          <w:szCs w:val="24"/>
-        </w:rPr>
-      </w:pPr>
-      <w:r>
-        <w:rPr>
-          <w:rFonts w:ascii="Times New Roman" w:hAnsi="Times New Roman" w:cs="Times New Roman"/>
-          <w:sz w:val="24"/>
-          <w:szCs w:val="24"/>
-        </w:rPr>
-        <w:t>Homework 4</w:t>
-      </w:r>
-      <w:r>
-        <w:rPr>
-          <w:rFonts w:ascii="Times New Roman" w:hAnsi="Times New Roman" w:cs="Times New Roman"/>
-          <w:sz w:val="24"/>
-          <w:szCs w:val="24"/>
-        </w:rPr>
-        <w:t xml:space="preserve"> assigned.</w:t>
-      </w:r>
-    </w:p>
-    <w:p>
-      <w:pPr>
-        <w:pStyle w:val="NormalWeb"/>
       </w:pPr>
     </w:p>
     <w:p>
@@ -4922,48 +4486,61 @@
       <w:r>
         <w:rPr>
           <w:rStyle w:val="Strong"/>
-          <w:rFonts w:ascii="Times New Roman" w:hAnsi="Times New Roman" w:cs="Times New Roman"/>
-          <w:sz w:val="24"/>
-          <w:szCs w:val="24"/>
-        </w:rPr>
-        <w:t>5</w:t>
-      </w:r>
-      <w:r>
-        <w:rPr>
-          <w:rStyle w:val="Strong"/>
-          <w:rFonts w:ascii="Times New Roman" w:hAnsi="Times New Roman" w:cs="Times New Roman"/>
-          <w:sz w:val="24"/>
-          <w:szCs w:val="24"/>
-        </w:rPr>
-        <w:t>:</w:t>
-      </w:r>
-      <w:r>
-        <w:rPr>
-          <w:rStyle w:val="Strong"/>
-          <w:rFonts w:ascii="Times New Roman" w:hAnsi="Times New Roman" w:cs="Times New Roman"/>
-          <w:sz w:val="24"/>
-          <w:szCs w:val="24"/>
+        </w:rPr>
+        <w:t>3:</w:t>
+      </w:r>
+      <w:r>
+        <w:rPr>
+          <w:rStyle w:val="Strong"/>
         </w:rPr>
         <w:tab/>
-        <w:t xml:space="preserve">Descriptive Statistics </w:t>
-      </w:r>
-      <w:r>
-        <w:rPr>
-          <w:rStyle w:val="Strong"/>
-          <w:rFonts w:ascii="Times New Roman" w:hAnsi="Times New Roman" w:cs="Times New Roman"/>
-          <w:sz w:val="24"/>
-          <w:szCs w:val="24"/>
-        </w:rPr>
-        <w:t xml:space="preserve">and Exploratory Data Analysis (EDA) </w:t>
-      </w:r>
-      <w:r>
-        <w:rPr>
-          <w:rStyle w:val="Strong"/>
-          <w:rFonts w:ascii="Times New Roman" w:hAnsi="Times New Roman" w:cs="Times New Roman"/>
-          <w:sz w:val="24"/>
-          <w:szCs w:val="24"/>
-        </w:rPr>
-        <w:t>in R</w:t>
+      </w:r>
+      <w:r>
+        <w:rPr>
+          <w:rStyle w:val="Strong"/>
+          <w:rFonts w:ascii="Times New Roman" w:hAnsi="Times New Roman" w:cs="Times New Roman"/>
+          <w:color w:val="7030A0"/>
+          <w:sz w:val="24"/>
+          <w:szCs w:val="24"/>
+        </w:rPr>
+        <w:t xml:space="preserve">Descriptive Statistics and Exploratory Data Analysis (EDA) in </w:t>
+      </w:r>
+      <w:proofErr w:type="gramStart"/>
+      <w:r>
+        <w:rPr>
+          <w:rStyle w:val="Strong"/>
+          <w:rFonts w:ascii="Times New Roman" w:hAnsi="Times New Roman" w:cs="Times New Roman"/>
+          <w:color w:val="7030A0"/>
+          <w:sz w:val="24"/>
+          <w:szCs w:val="24"/>
+        </w:rPr>
+        <w:t>R</w:t>
+      </w:r>
+      <w:r>
+        <w:t xml:space="preserve">  </w:t>
+      </w:r>
+      <w:r>
+        <w:rPr>
+          <w:rFonts w:ascii="Times New Roman" w:hAnsi="Times New Roman" w:cs="Times New Roman"/>
+        </w:rPr>
+        <w:t>(</w:t>
+      </w:r>
+      <w:proofErr w:type="gramEnd"/>
+      <w:r>
+        <w:rPr>
+          <w:rFonts w:ascii="Times New Roman" w:hAnsi="Times New Roman" w:cs="Times New Roman"/>
+          <w:color w:val="FF0000"/>
+          <w:sz w:val="20"/>
+          <w:szCs w:val="20"/>
+          <w:highlight w:val="yellow"/>
+        </w:rPr>
+        <w:t>revised, 09/15/2016</w:t>
+      </w:r>
+      <w:r>
+        <w:rPr>
+          <w:rFonts w:ascii="Times New Roman" w:hAnsi="Times New Roman" w:cs="Times New Roman"/>
+        </w:rPr>
+        <w:t>)</w:t>
       </w:r>
       <w:r>
         <w:br/>
@@ -4983,68 +4560,7 @@
           <w:szCs w:val="24"/>
         </w:rPr>
         <w:tab/>
-      </w:r>
-      <w:r>
-        <w:rPr>
-          <w:rFonts w:ascii="Times New Roman" w:hAnsi="Times New Roman" w:cs="Times New Roman"/>
-          <w:sz w:val="24"/>
-          <w:szCs w:val="24"/>
-        </w:rPr>
-        <w:t xml:space="preserve">Calculating </w:t>
-      </w:r>
-      <w:r>
-        <w:rPr>
-          <w:rFonts w:ascii="Times New Roman" w:hAnsi="Times New Roman" w:cs="Times New Roman"/>
-          <w:sz w:val="24"/>
-          <w:szCs w:val="24"/>
-        </w:rPr>
-        <w:t>summary statistics (</w:t>
-      </w:r>
-      <w:r>
-        <w:rPr>
-          <w:rFonts w:ascii="Times New Roman" w:hAnsi="Times New Roman" w:cs="Times New Roman"/>
-          <w:sz w:val="24"/>
-          <w:szCs w:val="24"/>
-        </w:rPr>
-        <w:t xml:space="preserve">min, max, mean, median, </w:t>
-      </w:r>
-      <w:proofErr w:type="spellStart"/>
-      <w:r>
-        <w:rPr>
-          <w:rFonts w:ascii="Times New Roman" w:hAnsi="Times New Roman" w:cs="Times New Roman"/>
-          <w:sz w:val="24"/>
-          <w:szCs w:val="24"/>
-        </w:rPr>
-        <w:t>quantiles</w:t>
-      </w:r>
-      <w:proofErr w:type="spellEnd"/>
-      <w:r>
-        <w:rPr>
-          <w:rFonts w:ascii="Times New Roman" w:hAnsi="Times New Roman" w:cs="Times New Roman"/>
-          <w:sz w:val="24"/>
-          <w:szCs w:val="24"/>
-        </w:rPr>
-        <w:t xml:space="preserve">, </w:t>
-      </w:r>
-      <w:proofErr w:type="spellStart"/>
-      <w:proofErr w:type="gramStart"/>
-      <w:r>
-        <w:rPr>
-          <w:rFonts w:ascii="Times New Roman" w:hAnsi="Times New Roman" w:cs="Times New Roman"/>
-          <w:sz w:val="24"/>
-          <w:szCs w:val="24"/>
-        </w:rPr>
-        <w:t>skewness</w:t>
-      </w:r>
-      <w:proofErr w:type="spellEnd"/>
-      <w:proofErr w:type="gramEnd"/>
-      <w:r>
-        <w:rPr>
-          <w:rFonts w:ascii="Times New Roman" w:hAnsi="Times New Roman" w:cs="Times New Roman"/>
-          <w:sz w:val="24"/>
-          <w:szCs w:val="24"/>
-        </w:rPr>
-        <w:t>).  Centering, normalizing and scaling data.</w:t>
+        <w:t>Calculating summary statistics (min, max, mean, median, quantiles, skewness).  Centering, normalizing and scaling data.</w:t>
       </w:r>
     </w:p>
     <w:p>
@@ -5090,13 +4606,6 @@
           <w:szCs w:val="24"/>
         </w:rPr>
         <w:tab/>
-      </w:r>
-      <w:r>
-        <w:rPr>
-          <w:rFonts w:ascii="Times New Roman" w:hAnsi="Times New Roman" w:cs="Times New Roman"/>
-          <w:sz w:val="24"/>
-          <w:szCs w:val="24"/>
-        </w:rPr>
         <w:t>EDA graphs (</w:t>
       </w:r>
       <w:proofErr w:type="gramStart"/>
@@ -5198,15 +4707,7 @@
           <w:sz w:val="24"/>
           <w:szCs w:val="24"/>
         </w:rPr>
-        <w:t>)</w:t>
-      </w:r>
-      <w:r>
-        <w:rPr>
-          <w:rFonts w:ascii="Times New Roman" w:hAnsi="Times New Roman" w:cs="Times New Roman"/>
-          <w:sz w:val="24"/>
-          <w:szCs w:val="24"/>
-        </w:rPr>
-        <w:t>.</w:t>
+        <w:t>).</w:t>
       </w:r>
     </w:p>
     <w:p>
@@ -5325,94 +4826,438 @@
     <w:p>
       <w:pPr>
         <w:pStyle w:val="NormalWeb"/>
-        <w:rPr>
-          <w:rStyle w:val="Strong"/>
-        </w:rPr>
+        <w:ind w:left="720" w:hanging="720"/>
       </w:pPr>
     </w:p>
     <w:p>
       <w:pPr>
         <w:pStyle w:val="NormalWeb"/>
         <w:ind w:left="720" w:hanging="720"/>
-        <w:rPr>
-          <w:rStyle w:val="Strong"/>
-          <w:color w:val="FF0000"/>
-        </w:rPr>
-      </w:pPr>
-      <w:r>
-        <w:rPr>
-          <w:rStyle w:val="Strong"/>
-        </w:rPr>
-        <w:t>Project 1</w:t>
-      </w:r>
-      <w:r>
-        <w:rPr>
-          <w:rStyle w:val="Strong"/>
-        </w:rPr>
-        <w:t>:</w:t>
+      </w:pPr>
+      <w:r>
+        <w:rPr>
+          <w:rStyle w:val="Strong"/>
+        </w:rPr>
+        <w:t>4:</w:t>
       </w:r>
       <w:r>
         <w:rPr>
           <w:rStyle w:val="Strong"/>
         </w:rPr>
         <w:tab/>
-      </w:r>
-      <w:r>
-        <w:rPr>
-          <w:rStyle w:val="Strong"/>
-          <w:color w:val="FF0000"/>
-        </w:rPr>
-        <w:t>* * * Mid</w:t>
-      </w:r>
-      <w:r>
-        <w:rPr>
-          <w:rStyle w:val="Strong"/>
-          <w:color w:val="FF0000"/>
-        </w:rPr>
-        <w:t xml:space="preserve">term </w:t>
-      </w:r>
-      <w:r>
-        <w:rPr>
-          <w:rStyle w:val="Strong"/>
-          <w:color w:val="FF0000"/>
-        </w:rPr>
-        <w:t>Project</w:t>
-      </w:r>
-      <w:r>
-        <w:rPr>
-          <w:rStyle w:val="Strong"/>
-          <w:color w:val="FF0000"/>
+        <w:t>Generating D</w:t>
+      </w:r>
+      <w:r>
+        <w:rPr>
+          <w:rStyle w:val="Strong"/>
+        </w:rPr>
+        <w:t xml:space="preserve">ata </w:t>
+      </w:r>
+      <w:r>
+        <w:br/>
+        <w:t>Part 1:</w:t>
+      </w:r>
+      <w:r>
+        <w:tab/>
+        <w:t xml:space="preserve">Generate numeric sequences, factors, repetitious </w:t>
+      </w:r>
+      <w:r>
+        <w:t>patterns, text</w:t>
+      </w:r>
+      <w:r>
+        <w:t xml:space="preserve"> to create filenames, and simple loops (iteration)</w:t>
+      </w:r>
+      <w:r>
+        <w:t>.</w:t>
+      </w:r>
+    </w:p>
+    <w:p>
+      <w:pPr>
+        <w:pStyle w:val="NormalWeb"/>
+        <w:ind w:left="720"/>
+      </w:pPr>
+      <w:r>
+        <w:rPr>
+          <w:rStyle w:val="Strong"/>
+          <w:b w:val="0"/>
+        </w:rPr>
+        <w:t>Part</w:t>
+      </w:r>
+      <w:r>
+        <w:rPr>
+          <w:rStyle w:val="Strong"/>
+          <w:b w:val="0"/>
         </w:rPr>
         <w:t xml:space="preserve"> </w:t>
       </w:r>
       <w:r>
         <w:rPr>
           <w:rStyle w:val="Strong"/>
-          <w:color w:val="FF0000"/>
-        </w:rPr>
-        <w:t>Presentation</w:t>
-      </w:r>
-      <w:r>
-        <w:rPr>
-          <w:rStyle w:val="Strong"/>
-          <w:color w:val="FF0000"/>
-        </w:rPr>
+          <w:b w:val="0"/>
+        </w:rPr>
+        <w:t>2:</w:t>
+      </w:r>
+      <w:r>
+        <w:rPr>
+          <w:rStyle w:val="Strong"/>
+          <w:b w:val="0"/>
+        </w:rPr>
+        <w:tab/>
+      </w:r>
+      <w:r>
+        <w:rPr>
+          <w:rStyle w:val="Strong"/>
+          <w:b w:val="0"/>
+        </w:rPr>
+        <w:t>Generate r</w:t>
+      </w:r>
+      <w:r>
+        <w:t xml:space="preserve">andom data and </w:t>
+      </w:r>
+      <w:r>
+        <w:t>s</w:t>
+      </w:r>
+      <w:r>
+        <w:t xml:space="preserve">imulate data that satisfy specific </w:t>
+      </w:r>
+      <w:r>
+        <w:t>constraints.</w:t>
+      </w:r>
+    </w:p>
+    <w:p>
+      <w:pPr>
+        <w:pStyle w:val="NormalWeb"/>
+        <w:ind w:left="720"/>
+      </w:pPr>
+      <w:r>
+        <w:t>Part 3:</w:t>
+      </w:r>
+      <w:r>
+        <w:tab/>
+        <w:t xml:space="preserve">Sample </w:t>
+      </w:r>
+      <w:r>
+        <w:t>data and compute statistics</w:t>
+      </w:r>
+      <w:r>
+        <w:t>.</w:t>
+      </w:r>
+    </w:p>
+    <w:p>
+      <w:pPr>
+        <w:pStyle w:val="NormalWeb"/>
+        <w:ind w:left="720"/>
+      </w:pPr>
+      <w:r>
+        <w:t>Part 4:</w:t>
+      </w:r>
+      <w:r>
+        <w:tab/>
+        <w:t>Large dataset considerations</w:t>
+      </w:r>
+      <w:r>
+        <w:t>.</w:t>
+      </w:r>
+    </w:p>
+    <w:p>
+      <w:pPr>
+        <w:pStyle w:val="NormalWeb"/>
+        <w:ind w:left="720"/>
+      </w:pPr>
+      <w:r>
+        <w:t>Part 5:</w:t>
+      </w:r>
+      <w:r>
+        <w:tab/>
+        <w:t xml:space="preserve">Manage R </w:t>
+      </w:r>
+      <w:r>
+        <w:t>dataset, files and workspace</w:t>
+      </w:r>
+      <w:r>
+        <w:t>.</w:t>
+      </w:r>
+      <w:r>
         <w:t xml:space="preserve"> </w:t>
       </w:r>
-      <w:r>
-        <w:rPr>
-          <w:rStyle w:val="Strong"/>
-          <w:color w:val="FF0000"/>
-        </w:rPr>
-        <w:t>* * *</w:t>
+    </w:p>
+    <w:p>
+      <w:pPr>
+        <w:tabs>
+          <w:tab w:val="left" w:pos="1440"/>
+        </w:tabs>
+        <w:ind w:left="720"/>
+        <w:rPr>
+          <w:rFonts w:ascii="Times New Roman" w:hAnsi="Times New Roman" w:cs="Times New Roman"/>
+          <w:sz w:val="24"/>
+          <w:szCs w:val="24"/>
+        </w:rPr>
+      </w:pPr>
+      <w:r>
+        <w:rPr>
+          <w:rFonts w:ascii="Times New Roman" w:hAnsi="Times New Roman" w:cs="Times New Roman"/>
+          <w:sz w:val="24"/>
+          <w:szCs w:val="24"/>
+        </w:rPr>
+        <w:t>Homework 4</w:t>
+      </w:r>
+      <w:r>
+        <w:rPr>
+          <w:rFonts w:ascii="Times New Roman" w:hAnsi="Times New Roman" w:cs="Times New Roman"/>
+          <w:sz w:val="24"/>
+          <w:szCs w:val="24"/>
+        </w:rPr>
+        <w:t xml:space="preserve"> assigned.</w:t>
+      </w:r>
+    </w:p>
+    <w:p>
+      <w:pPr>
+        <w:pStyle w:val="NormalWeb"/>
+      </w:pPr>
+    </w:p>
+    <w:p>
+      <w:pPr>
+        <w:rPr>
+          <w:rStyle w:val="Strong"/>
+          <w:rFonts w:ascii="Times New Roman" w:eastAsia="Times New Roman" w:hAnsi="Times New Roman" w:cs="Times New Roman"/>
+          <w:sz w:val="24"/>
+          <w:szCs w:val="24"/>
+        </w:rPr>
+      </w:pPr>
+      <w:r>
+        <w:rPr>
+          <w:rStyle w:val="Strong"/>
+        </w:rPr>
+        <w:br w:type="page"/>
       </w:r>
     </w:p>
     <w:p>
       <w:pPr>
         <w:pStyle w:val="NormalWeb"/>
         <w:ind w:left="720" w:hanging="720"/>
-        <w:rPr>
-          <w:rStyle w:val="Strong"/>
+      </w:pPr>
+      <w:r>
+        <w:rPr>
+          <w:rStyle w:val="Strong"/>
+        </w:rPr>
+        <w:lastRenderedPageBreak/>
+        <w:t>5</w:t>
+      </w:r>
+      <w:r>
+        <w:rPr>
+          <w:rStyle w:val="Strong"/>
+        </w:rPr>
+        <w:t>:</w:t>
+      </w:r>
+      <w:r>
+        <w:rPr>
+          <w:rStyle w:val="Strong"/>
+        </w:rPr>
+        <w:tab/>
+      </w:r>
+      <w:r>
+        <w:rPr>
+          <w:rStyle w:val="Strong"/>
+        </w:rPr>
+        <w:t>R Programming and Operating System Interface</w:t>
+      </w:r>
+      <w:r>
+        <w:rPr>
+          <w:rStyle w:val="Strong"/>
+        </w:rPr>
+        <w:t xml:space="preserve"> -- </w:t>
+      </w:r>
+      <w:r>
+        <w:t>(</w:t>
+      </w:r>
+      <w:r>
+        <w:rPr>
+          <w:color w:val="FF0000"/>
+          <w:sz w:val="20"/>
+          <w:szCs w:val="20"/>
+          <w:highlight w:val="yellow"/>
+        </w:rPr>
+        <w:t>revised, 09/15/2016</w:t>
+      </w:r>
+      <w:r>
+        <w:t>)</w:t>
+      </w:r>
+      <w:r>
+        <w:br/>
+        <w:t>Part 1:</w:t>
+      </w:r>
+      <w:r>
+        <w:tab/>
+        <w:t>Sequences and simple loops (iteration), conditional execution.</w:t>
+      </w:r>
+    </w:p>
+    <w:p>
+      <w:pPr>
+        <w:pStyle w:val="NormalWeb"/>
+        <w:ind w:left="720"/>
+      </w:pPr>
+      <w:r>
+        <w:rPr>
+          <w:rStyle w:val="Strong"/>
+          <w:b w:val="0"/>
+        </w:rPr>
+        <w:t>Part 2:</w:t>
+      </w:r>
+      <w:r>
+        <w:rPr>
+          <w:b/>
+        </w:rPr>
+        <w:t xml:space="preserve"> </w:t>
+      </w:r>
+      <w:r>
+        <w:t>Writing functions, specifying function arguments and output, writing for loops, and testing variable scope.</w:t>
+      </w:r>
+    </w:p>
+    <w:p>
+      <w:pPr>
+        <w:pStyle w:val="NormalWeb"/>
+        <w:ind w:left="720"/>
+      </w:pPr>
+      <w:r>
+        <w:rPr>
+          <w:rStyle w:val="Strong"/>
+          <w:b w:val="0"/>
+        </w:rPr>
+        <w:t xml:space="preserve">Part </w:t>
+      </w:r>
+      <w:r>
+        <w:rPr>
+          <w:rStyle w:val="Strong"/>
+          <w:b w:val="0"/>
+        </w:rPr>
+        <w:t>3:</w:t>
+      </w:r>
+      <w:r>
+        <w:rPr>
+          <w:rStyle w:val="Strong"/>
+          <w:b w:val="0"/>
+        </w:rPr>
+        <w:tab/>
+      </w:r>
+      <w:r>
+        <w:rPr>
+          <w:rStyle w:val="Strong"/>
+          <w:b w:val="0"/>
+        </w:rPr>
+        <w:t>I</w:t>
+      </w:r>
+      <w:r>
+        <w:t>mplement functions for selected descriptive statistics.</w:t>
+      </w:r>
+    </w:p>
+    <w:p>
+      <w:pPr>
+        <w:pStyle w:val="NormalWeb"/>
+        <w:ind w:left="720"/>
+      </w:pPr>
+      <w:r>
+        <w:t>Part 4:</w:t>
+      </w:r>
+      <w:r>
+        <w:tab/>
+        <w:t>Interactions with the operating system (</w:t>
+      </w:r>
+      <w:proofErr w:type="spellStart"/>
+      <w:proofErr w:type="gramStart"/>
+      <w:r>
+        <w:rPr>
+          <w:i/>
+        </w:rPr>
+        <w:t>getwd</w:t>
+      </w:r>
+      <w:proofErr w:type="spellEnd"/>
+      <w:r>
+        <w:rPr>
+          <w:i/>
+        </w:rPr>
+        <w:t>(</w:t>
+      </w:r>
+      <w:proofErr w:type="gramEnd"/>
+      <w:r>
+        <w:rPr>
+          <w:i/>
+        </w:rPr>
+        <w:t>)</w:t>
+      </w:r>
+      <w:r>
+        <w:t xml:space="preserve">, </w:t>
+      </w:r>
+      <w:proofErr w:type="spellStart"/>
+      <w:r>
+        <w:rPr>
+          <w:i/>
+        </w:rPr>
+        <w:t>setwd</w:t>
+      </w:r>
+      <w:proofErr w:type="spellEnd"/>
+      <w:r>
+        <w:rPr>
+          <w:i/>
+        </w:rPr>
+        <w:t>()</w:t>
+      </w:r>
+      <w:r>
+        <w:t xml:space="preserve">, </w:t>
+      </w:r>
+      <w:proofErr w:type="spellStart"/>
+      <w:r>
+        <w:rPr>
+          <w:i/>
+        </w:rPr>
+        <w:t>list.files</w:t>
+      </w:r>
+      <w:proofErr w:type="spellEnd"/>
+      <w:r>
+        <w:rPr>
+          <w:i/>
+        </w:rPr>
+        <w:t>()</w:t>
+      </w:r>
+      <w:r>
+        <w:t>).</w:t>
+      </w:r>
+    </w:p>
+    <w:p>
+      <w:pPr>
+        <w:tabs>
+          <w:tab w:val="left" w:pos="1440"/>
+        </w:tabs>
+        <w:ind w:left="720"/>
+        <w:rPr>
+          <w:rFonts w:ascii="Times New Roman" w:hAnsi="Times New Roman" w:cs="Times New Roman"/>
+          <w:sz w:val="24"/>
+          <w:szCs w:val="24"/>
+        </w:rPr>
+      </w:pPr>
+      <w:r>
+        <w:rPr>
+          <w:rFonts w:ascii="Times New Roman" w:hAnsi="Times New Roman" w:cs="Times New Roman"/>
+          <w:sz w:val="24"/>
+          <w:szCs w:val="24"/>
+        </w:rPr>
+        <w:t>Homework 3</w:t>
+      </w:r>
+      <w:r>
+        <w:rPr>
+          <w:rFonts w:ascii="Times New Roman" w:hAnsi="Times New Roman" w:cs="Times New Roman"/>
+          <w:sz w:val="24"/>
+          <w:szCs w:val="24"/>
+        </w:rPr>
+        <w:t xml:space="preserve"> assigned.</w:t>
+      </w:r>
+    </w:p>
+    <w:p>
+      <w:pPr>
+        <w:pStyle w:val="NormalWeb"/>
+        <w:rPr>
+          <w:rStyle w:val="Strong"/>
+          <w:sz w:val="16"/>
+          <w:szCs w:val="16"/>
         </w:rPr>
       </w:pPr>
     </w:p>
@@ -5420,12 +5265,99 @@
       <w:pPr>
         <w:pStyle w:val="NormalWeb"/>
         <w:ind w:left="720" w:hanging="720"/>
-      </w:pPr>
-      <w:r>
-        <w:rPr>
-          <w:rStyle w:val="Strong"/>
-        </w:rPr>
-        <w:lastRenderedPageBreak/>
+        <w:rPr>
+          <w:rStyle w:val="Strong"/>
+          <w:color w:val="FF0000"/>
+        </w:rPr>
+      </w:pPr>
+      <w:r>
+        <w:rPr>
+          <w:rStyle w:val="Strong"/>
+        </w:rPr>
+        <w:t>Project 1</w:t>
+      </w:r>
+      <w:r>
+        <w:rPr>
+          <w:rStyle w:val="Strong"/>
+        </w:rPr>
+        <w:t>:</w:t>
+      </w:r>
+      <w:r>
+        <w:rPr>
+          <w:rStyle w:val="Strong"/>
+        </w:rPr>
+        <w:tab/>
+      </w:r>
+      <w:r>
+        <w:rPr>
+          <w:rStyle w:val="Strong"/>
+          <w:color w:val="FF0000"/>
+        </w:rPr>
+        <w:t>* * * Mid</w:t>
+      </w:r>
+      <w:r>
+        <w:rPr>
+          <w:rStyle w:val="Strong"/>
+          <w:color w:val="FF0000"/>
+        </w:rPr>
+        <w:t xml:space="preserve">term </w:t>
+      </w:r>
+      <w:r>
+        <w:rPr>
+          <w:rStyle w:val="Strong"/>
+          <w:color w:val="FF0000"/>
+        </w:rPr>
+        <w:t>Project</w:t>
+      </w:r>
+      <w:r>
+        <w:rPr>
+          <w:rStyle w:val="Strong"/>
+          <w:color w:val="FF0000"/>
+        </w:rPr>
+        <w:t xml:space="preserve"> </w:t>
+      </w:r>
+      <w:r>
+        <w:rPr>
+          <w:rStyle w:val="Strong"/>
+          <w:color w:val="FF0000"/>
+        </w:rPr>
+        <w:t>Presentation</w:t>
+      </w:r>
+      <w:r>
+        <w:rPr>
+          <w:rStyle w:val="Strong"/>
+          <w:color w:val="FF0000"/>
+        </w:rPr>
+        <w:t xml:space="preserve"> </w:t>
+      </w:r>
+      <w:r>
+        <w:rPr>
+          <w:rStyle w:val="Strong"/>
+          <w:color w:val="FF0000"/>
+        </w:rPr>
+        <w:t>* * *</w:t>
+      </w:r>
+    </w:p>
+    <w:p>
+      <w:pPr>
+        <w:pStyle w:val="NormalWeb"/>
+        <w:ind w:left="720" w:hanging="720"/>
+        <w:rPr>
+          <w:rStyle w:val="Strong"/>
+          <w:sz w:val="16"/>
+          <w:szCs w:val="16"/>
+        </w:rPr>
+      </w:pPr>
+    </w:p>
+    <w:p>
+      <w:pPr>
+        <w:pStyle w:val="NormalWeb"/>
+        <w:ind w:left="720" w:hanging="720"/>
+      </w:pPr>
+      <w:r>
+        <w:rPr>
+          <w:rStyle w:val="Strong"/>
+        </w:rPr>
         <w:t>6</w:t>
       </w:r>
       <w:r>
@@ -6198,11 +6130,6 @@
     </w:p>
     <w:p>
       <w:pPr>
-        <w:pStyle w:val="NormalWeb"/>
-      </w:pPr>
-    </w:p>
-    <w:p>
-      <w:pPr>
         <w:tabs>
           <w:tab w:val="left" w:pos="720"/>
         </w:tabs>
@@ -6213,13 +6140,16 @@
           <w:szCs w:val="24"/>
         </w:rPr>
       </w:pPr>
-      <w:r>
-        <w:rPr>
-          <w:rStyle w:val="Strong"/>
-          <w:rFonts w:ascii="Times New Roman" w:hAnsi="Times New Roman" w:cs="Times New Roman"/>
-          <w:sz w:val="24"/>
-          <w:szCs w:val="24"/>
-        </w:rPr>
+      <w:bookmarkStart w:id="0" w:name="_GoBack"/>
+      <w:bookmarkEnd w:id="0"/>
+      <w:r>
+        <w:rPr>
+          <w:rStyle w:val="Strong"/>
+          <w:rFonts w:ascii="Times New Roman" w:hAnsi="Times New Roman" w:cs="Times New Roman"/>
+          <w:sz w:val="24"/>
+          <w:szCs w:val="24"/>
+        </w:rPr>
+        <w:lastRenderedPageBreak/>
         <w:t>9</w:t>
       </w:r>
       <w:r>
@@ -6617,7 +6547,6 @@
           <w:sz w:val="24"/>
           <w:szCs w:val="24"/>
         </w:rPr>
-        <w:lastRenderedPageBreak/>
         <w:t>10</w:t>
       </w:r>
       <w:r>
@@ -6674,19 +6603,8 @@
           <w:sz w:val="24"/>
           <w:szCs w:val="24"/>
         </w:rPr>
-        <w:t xml:space="preserve"> and </w:t>
-      </w:r>
-      <w:proofErr w:type="spellStart"/>
-      <w:r>
-        <w:rPr>
-          <w:rStyle w:val="Strong"/>
-          <w:rFonts w:ascii="Times New Roman" w:hAnsi="Times New Roman" w:cs="Times New Roman"/>
-          <w:sz w:val="24"/>
-          <w:szCs w:val="24"/>
-        </w:rPr>
-        <w:t>GitHub</w:t>
-      </w:r>
-      <w:proofErr w:type="spellEnd"/>
+        <w:t xml:space="preserve"> and GitHub</w:t>
+      </w:r>
       <w:r>
         <w:rPr>
           <w:rFonts w:ascii="Times New Roman" w:hAnsi="Times New Roman" w:cs="Times New Roman"/>
@@ -6771,7 +6689,6 @@
         <w:tab/>
       </w:r>
       <w:proofErr w:type="spellStart"/>
-      <w:proofErr w:type="gramStart"/>
       <w:r>
         <w:rPr>
           <w:rFonts w:ascii="Times New Roman" w:hAnsi="Times New Roman" w:cs="Times New Roman"/>
@@ -6787,16 +6704,7 @@
           <w:sz w:val="24"/>
           <w:szCs w:val="24"/>
         </w:rPr>
-        <w:t>(</w:t>
-      </w:r>
-      <w:proofErr w:type="gramEnd"/>
-      <w:r>
-        <w:rPr>
-          <w:rFonts w:ascii="Times New Roman" w:hAnsi="Times New Roman" w:cs="Times New Roman"/>
-          <w:sz w:val="24"/>
-          <w:szCs w:val="24"/>
-        </w:rPr>
-        <w:t>Hub) and (R) Markdown crash course</w:t>
+        <w:t>(Hub) and (R) Markdown crash course</w:t>
       </w:r>
       <w:r>
         <w:rPr>
@@ -6919,7 +6827,7 @@
 </file>
 
 <file path=word/numbering.xml><?xml version="1.0" encoding="utf-8"?>
-<w:numbering xmlns:wpc="http://schemas.microsoft.com/office/word/2010/wordprocessingCanvas" xmlns:mc="http://schemas.openxmlformats.org/markup-compatibility/2006" xmlns:o="urn:schemas-microsoft-com:office:office" xmlns:r="http://schemas.openxmlformats.org/officeDocument/2006/relationships" xmlns:m="http://schemas.openxmlformats.org/officeDocument/2006/math" xmlns:v="urn:schemas-microsoft-com:vml" xmlns:wp14="http://schemas.microsoft.com/office/word/2010/wordprocessingDrawing" xmlns:wp="http://schemas.openxmlformats.org/drawingml/2006/wordprocessingDrawing" xmlns:w10="urn:schemas-microsoft-com:office:word" xmlns:w="http://schemas.openxmlformats.org/wordprocessingml/2006/main" xmlns:w14="http://schemas.microsoft.com/office/word/2010/wordml" xmlns:w15="http://schemas.microsoft.com/office/word/2012/wordml" xmlns:wpg="http://schemas.microsoft.com/office/word/2010/wordprocessingGroup" xmlns:wpi="http://schemas.microsoft.com/office/word/2010/wordprocessingInk" xmlns:wne="http://schemas.microsoft.com/office/word/2006/wordml" xmlns:wps="http://schemas.microsoft.com/office/word/2010/wordprocessingShape" mc:Ignorable="w14 w15 wp14">
+<w:numbering xmlns:wpc="http://schemas.microsoft.com/office/word/2010/wordprocessingCanvas" xmlns:cx="http://schemas.microsoft.com/office/drawing/2014/chartex" xmlns:cx1="http://schemas.microsoft.com/office/drawing/2015/9/8/chartex" xmlns:cx2="http://schemas.microsoft.com/office/drawing/2015/10/21/chartex" xmlns:mc="http://schemas.openxmlformats.org/markup-compatibility/2006" xmlns:o="urn:schemas-microsoft-com:office:office" xmlns:r="http://schemas.openxmlformats.org/officeDocument/2006/relationships" xmlns:m="http://schemas.openxmlformats.org/officeDocument/2006/math" xmlns:v="urn:schemas-microsoft-com:vml" xmlns:wp14="http://schemas.microsoft.com/office/word/2010/wordprocessingDrawing" xmlns:wp="http://schemas.openxmlformats.org/drawingml/2006/wordprocessingDrawing" xmlns:w10="urn:schemas-microsoft-com:office:word" xmlns:w="http://schemas.openxmlformats.org/wordprocessingml/2006/main" xmlns:w14="http://schemas.microsoft.com/office/word/2010/wordml" xmlns:w15="http://schemas.microsoft.com/office/word/2012/wordml" xmlns:w16se="http://schemas.microsoft.com/office/word/2015/wordml/symex" xmlns:wpg="http://schemas.microsoft.com/office/word/2010/wordprocessingGroup" xmlns:wpi="http://schemas.microsoft.com/office/word/2010/wordprocessingInk" xmlns:wne="http://schemas.microsoft.com/office/word/2006/wordml" xmlns:wps="http://schemas.microsoft.com/office/word/2010/wordprocessingShape" mc:Ignorable="w14 w15 w16se wp14">
   <w:abstractNum w:abstractNumId="0" w15:restartNumberingAfterBreak="0">
     <w:nsid w:val="1195312E"/>
     <w:multiLevelType w:val="hybridMultilevel"/>
@@ -7790,7 +7698,7 @@
 </file>
 
 <file path=word/styles.xml><?xml version="1.0" encoding="utf-8"?>
-<w:styles xmlns:mc="http://schemas.openxmlformats.org/markup-compatibility/2006" xmlns:r="http://schemas.openxmlformats.org/officeDocument/2006/relationships" xmlns:w="http://schemas.openxmlformats.org/wordprocessingml/2006/main" xmlns:w14="http://schemas.microsoft.com/office/word/2010/wordml" xmlns:w15="http://schemas.microsoft.com/office/word/2012/wordml" mc:Ignorable="w14 w15">
+<w:styles xmlns:mc="http://schemas.openxmlformats.org/markup-compatibility/2006" xmlns:r="http://schemas.openxmlformats.org/officeDocument/2006/relationships" xmlns:w="http://schemas.openxmlformats.org/wordprocessingml/2006/main" xmlns:w14="http://schemas.microsoft.com/office/word/2010/wordml" xmlns:w15="http://schemas.microsoft.com/office/word/2012/wordml" xmlns:w16se="http://schemas.microsoft.com/office/word/2015/wordml/symex" mc:Ignorable="w14 w15 w16se">
   <w:docDefaults>
     <w:rPrDefault>
       <w:rPr>
@@ -7806,7 +7714,7 @@
       </w:pPr>
     </w:pPrDefault>
   </w:docDefaults>
-  <w:latentStyles w:defLockedState="0" w:defUIPriority="99" w:defSemiHidden="0" w:defUnhideWhenUsed="0" w:defQFormat="0" w:count="371">
+  <w:latentStyles w:defLockedState="0" w:defUIPriority="99" w:defSemiHidden="0" w:defUnhideWhenUsed="0" w:defQFormat="0" w:count="373">
     <w:lsdException w:name="Normal" w:uiPriority="0" w:qFormat="1"/>
     <w:lsdException w:name="heading 1" w:uiPriority="9" w:qFormat="1"/>
     <w:lsdException w:name="heading 2" w:semiHidden="1" w:uiPriority="9" w:unhideWhenUsed="1" w:qFormat="1"/>
@@ -7912,7 +7820,6 @@
     <w:lsdException w:name="HTML Sample" w:semiHidden="1" w:unhideWhenUsed="1"/>
     <w:lsdException w:name="HTML Typewriter" w:semiHidden="1" w:unhideWhenUsed="1"/>
     <w:lsdException w:name="HTML Variable" w:semiHidden="1" w:unhideWhenUsed="1"/>
-    <w:lsdException w:name="Normal Table" w:semiHidden="1" w:unhideWhenUsed="1"/>
     <w:lsdException w:name="annotation subject" w:semiHidden="1" w:unhideWhenUsed="1"/>
     <w:lsdException w:name="No List" w:semiHidden="1" w:unhideWhenUsed="1"/>
     <w:lsdException w:name="Outline List 1" w:semiHidden="1" w:unhideWhenUsed="1"/>
@@ -7958,11 +7865,9 @@
     <w:lsdException w:name="Table Subtle 1" w:semiHidden="1" w:unhideWhenUsed="1"/>
     <w:lsdException w:name="Table Subtle 2" w:semiHidden="1" w:unhideWhenUsed="1"/>
     <w:lsdException w:name="Table Web 1" w:semiHidden="1" w:unhideWhenUsed="1"/>
-    <w:lsdException w:name="Table Web 2" w:semiHidden="1" w:unhideWhenUsed="1"/>
     <w:lsdException w:name="Table Web 3" w:semiHidden="1" w:unhideWhenUsed="1"/>
     <w:lsdException w:name="Balloon Text" w:semiHidden="1" w:unhideWhenUsed="1"/>
     <w:lsdException w:name="Table Grid" w:uiPriority="39"/>
-    <w:lsdException w:name="Table Theme" w:semiHidden="1" w:unhideWhenUsed="1"/>
     <w:lsdException w:name="Placeholder Text" w:semiHidden="1"/>
     <w:lsdException w:name="No Spacing" w:uiPriority="1" w:qFormat="1"/>
     <w:lsdException w:name="Light Shading" w:uiPriority="60"/>
@@ -8178,6 +8083,8 @@
     <w:lsdException w:name="List Table 5 Dark Accent 6" w:uiPriority="50"/>
     <w:lsdException w:name="List Table 6 Colorful Accent 6" w:uiPriority="51"/>
     <w:lsdException w:name="List Table 7 Colorful Accent 6" w:uiPriority="52"/>
+    <w:lsdException w:name="Mention" w:semiHidden="1" w:unhideWhenUsed="1"/>
+    <w:lsdException w:name="Smart Hyperlink" w:semiHidden="1" w:unhideWhenUsed="1"/>
   </w:latentStyles>
   <w:style w:type="paragraph" w:default="1" w:styleId="Normal">
     <w:name w:val="Normal"/>
@@ -8781,7 +8688,7 @@
 </file>
 
 <file path=customXml/itemProps1.xml><?xml version="1.0" encoding="utf-8"?>
-<ds:datastoreItem xmlns:ds="http://schemas.openxmlformats.org/officeDocument/2006/customXml" ds:itemID="{0FD4AB9F-1827-492F-A711-7D9D2F9A34B9}">
+<ds:datastoreItem xmlns:ds="http://schemas.openxmlformats.org/officeDocument/2006/customXml" ds:itemID="{74573CFF-CE20-4E90-95DD-B50B304F83CB}">
   <ds:schemaRefs>
     <ds:schemaRef ds:uri="http://schemas.openxmlformats.org/officeDocument/2006/bibliography"/>
   </ds:schemaRefs>

</xml_diff>